<commit_message>
Adding features to support context messages for entities.
</commit_message>
<xml_diff>
--- a/docs/Spark Migration Guide.docx
+++ b/docs/Spark Migration Guide.docx
@@ -87,22 +87,51 @@
         <w:t xml:space="preserve">is </w:t>
       </w:r>
       <w:r>
-        <w:t xml:space="preserve">a reference implementation of the Common Component Specification (CCS) framework, </w:t>
+        <w:t xml:space="preserve">a reference implementation of the Common Component Specification (CCS) </w:t>
+      </w:r>
+      <w:proofErr w:type="gramStart"/>
+      <w:r>
+        <w:t xml:space="preserve">framework, </w:t>
       </w:r>
       <w:r>
         <w:t>and</w:t>
       </w:r>
+      <w:proofErr w:type="gramEnd"/>
       <w:r>
         <w:t xml:space="preserve"> </w:t>
       </w:r>
       <w:r>
-        <w:t>replaces a portion of the code previously obtained as part of the Progress Modernization Framewok for OpenEdge (PMFO)</w:t>
+        <w:t xml:space="preserve">replaces a portion of the code previously obtained as part of the Progress Modernization </w:t>
+      </w:r>
+      <w:proofErr w:type="spellStart"/>
+      <w:r>
+        <w:t>Framewok</w:t>
+      </w:r>
+      <w:proofErr w:type="spellEnd"/>
+      <w:r>
+        <w:t xml:space="preserve"> for </w:t>
+      </w:r>
+      <w:proofErr w:type="spellStart"/>
+      <w:r>
+        <w:t>OpenEdge</w:t>
+      </w:r>
+      <w:proofErr w:type="spellEnd"/>
+      <w:r>
+        <w:t xml:space="preserve"> (PMFO)</w:t>
       </w:r>
       <w:r>
         <w:t xml:space="preserve">. </w:t>
       </w:r>
       <w:r>
-        <w:t>In the past this code was implemented as part of the Professional Services organization of Progress, but is now available as an open-source offering. As such, it comes as-is with no warranty and differs slightly from the bundled code previously implemented. The following guide will highlight the differences to allow you to migrate seamlessly to the new repository.</w:t>
+        <w:t xml:space="preserve">In the past this code was implemented as part of the Professional Services organization of </w:t>
+      </w:r>
+      <w:proofErr w:type="gramStart"/>
+      <w:r>
+        <w:t>Progress, but</w:t>
+      </w:r>
+      <w:proofErr w:type="gramEnd"/>
+      <w:r>
+        <w:t xml:space="preserve"> is now available as an open-source offering. As such, it comes as-is with no warranty and differs slightly from the bundled code previously implemented. The following guide will highlight the differences to allow you to migrate seamlessly to the new repository.</w:t>
       </w:r>
     </w:p>
     <w:p/>
@@ -138,7 +167,15 @@
         <w:t>Progress Developer Studio (PDSOE)</w:t>
       </w:r>
       <w:r>
-        <w:t xml:space="preserve"> it is recommended that you be on the latest service pack of OpenEdge. The </w:t>
+        <w:t xml:space="preserve"> it is recommended that you be on the latest service pack of </w:t>
+      </w:r>
+      <w:proofErr w:type="spellStart"/>
+      <w:r>
+        <w:t>OpenEdge</w:t>
+      </w:r>
+      <w:proofErr w:type="spellEnd"/>
+      <w:r>
+        <w:t xml:space="preserve">. The </w:t>
       </w:r>
       <w:r>
         <w:t>source</w:t>
@@ -150,7 +187,15 @@
         <w:t>should be</w:t>
       </w:r>
       <w:r>
-        <w:t xml:space="preserve"> compatible with both OpenEdge 11.6 and 11.7, with the latter being preferable due to significant simplifications of security options and improved support for Single Sign-On and OAuth.</w:t>
+        <w:t xml:space="preserve"> compatible with both </w:t>
+      </w:r>
+      <w:proofErr w:type="spellStart"/>
+      <w:r>
+        <w:t>OpenEdge</w:t>
+      </w:r>
+      <w:proofErr w:type="spellEnd"/>
+      <w:r>
+        <w:t xml:space="preserve"> 11.6 and 11.7, with the latter being preferable due to significant simplifications of security options and improved support for Single Sign-On and OAuth.</w:t>
       </w:r>
       <w:r>
         <w:t xml:space="preserve"> Use of a </w:t>
@@ -271,12 +316,14 @@
       <w:r>
         <w:t xml:space="preserve"> and </w:t>
       </w:r>
+      <w:proofErr w:type="spellStart"/>
       <w:r>
         <w:rPr>
           <w:b/>
         </w:rPr>
         <w:t>TortoiseGit</w:t>
       </w:r>
+      <w:proofErr w:type="spellEnd"/>
       <w:r>
         <w:t xml:space="preserve"> will provide a seamless </w:t>
       </w:r>
@@ -510,24 +557,74 @@
         <w:rPr>
           <w:rFonts w:eastAsiaTheme="minorHAnsi"/>
         </w:rPr>
-        <w:t xml:space="preserve"> external files have been renamed (eg. </w:t>
-      </w:r>
+        <w:t xml:space="preserve"> external files have been renamed (</w:t>
+      </w:r>
+      <w:proofErr w:type="spellStart"/>
       <w:r>
         <w:rPr>
           <w:rFonts w:eastAsiaTheme="minorHAnsi"/>
         </w:rPr>
-        <w:t xml:space="preserve">the ABLUnit base class </w:t>
-      </w:r>
+        <w:t>eg.</w:t>
+      </w:r>
+      <w:proofErr w:type="spellEnd"/>
       <w:r>
         <w:rPr>
           <w:rFonts w:eastAsiaTheme="minorHAnsi"/>
         </w:rPr>
-        <w:t>PMFOUnit.cls is now SparkUnit.cls). Though t</w:t>
+        <w:t xml:space="preserve"> </w:t>
       </w:r>
       <w:r>
         <w:rPr>
           <w:rFonts w:eastAsiaTheme="minorHAnsi"/>
         </w:rPr>
+        <w:t xml:space="preserve">the </w:t>
+      </w:r>
+      <w:proofErr w:type="spellStart"/>
+      <w:r>
+        <w:rPr>
+          <w:rFonts w:eastAsiaTheme="minorHAnsi"/>
+        </w:rPr>
+        <w:t>ABLUnit</w:t>
+      </w:r>
+      <w:proofErr w:type="spellEnd"/>
+      <w:r>
+        <w:rPr>
+          <w:rFonts w:eastAsiaTheme="minorHAnsi"/>
+        </w:rPr>
+        <w:t xml:space="preserve"> base class </w:t>
+      </w:r>
+      <w:proofErr w:type="spellStart"/>
+      <w:r>
+        <w:rPr>
+          <w:rFonts w:eastAsiaTheme="minorHAnsi"/>
+        </w:rPr>
+        <w:t>PMFOUnit.cls</w:t>
+      </w:r>
+      <w:proofErr w:type="spellEnd"/>
+      <w:r>
+        <w:rPr>
+          <w:rFonts w:eastAsiaTheme="minorHAnsi"/>
+        </w:rPr>
+        <w:t xml:space="preserve"> is now </w:t>
+      </w:r>
+      <w:proofErr w:type="spellStart"/>
+      <w:r>
+        <w:rPr>
+          <w:rFonts w:eastAsiaTheme="minorHAnsi"/>
+        </w:rPr>
+        <w:t>SparkUnit.cls</w:t>
+      </w:r>
+      <w:proofErr w:type="spellEnd"/>
+      <w:r>
+        <w:rPr>
+          <w:rFonts w:eastAsiaTheme="minorHAnsi"/>
+        </w:rPr>
+        <w:t>). Though t</w:t>
+      </w:r>
+      <w:r>
+        <w:rPr>
+          <w:rFonts w:eastAsiaTheme="minorHAnsi"/>
+        </w:rPr>
         <w:t>he most significant change between the PMFO-based codebase and the new open-source project is the name of the Procedure Library. Originally the server-side code was packaged within a “</w:t>
       </w:r>
       <w:r>
@@ -541,7 +638,21 @@
         <w:rPr>
           <w:rFonts w:eastAsiaTheme="minorHAnsi"/>
         </w:rPr>
-        <w:t>” file, and is now built as a “</w:t>
+        <w:t xml:space="preserve">” </w:t>
+      </w:r>
+      <w:proofErr w:type="gramStart"/>
+      <w:r>
+        <w:rPr>
+          <w:rFonts w:eastAsiaTheme="minorHAnsi"/>
+        </w:rPr>
+        <w:t>file, and</w:t>
+      </w:r>
+      <w:proofErr w:type="gramEnd"/>
+      <w:r>
+        <w:rPr>
+          <w:rFonts w:eastAsiaTheme="minorHAnsi"/>
+        </w:rPr>
+        <w:t xml:space="preserve"> is now built as a “</w:t>
       </w:r>
       <w:r>
         <w:rPr>
@@ -755,7 +866,23 @@
           <w:rFonts w:ascii="Courier New" w:hAnsi="Courier New" w:cs="Courier New"/>
           <w:b/>
         </w:rPr>
-        <w:t>/dist/</w:t>
+        <w:t>/</w:t>
+      </w:r>
+      <w:proofErr w:type="spellStart"/>
+      <w:r>
+        <w:rPr>
+          <w:rFonts w:ascii="Courier New" w:hAnsi="Courier New" w:cs="Courier New"/>
+          <w:b/>
+        </w:rPr>
+        <w:t>dist</w:t>
+      </w:r>
+      <w:proofErr w:type="spellEnd"/>
+      <w:r>
+        <w:rPr>
+          <w:rFonts w:ascii="Courier New" w:hAnsi="Courier New" w:cs="Courier New"/>
+          <w:b/>
+        </w:rPr>
+        <w:t>/</w:t>
       </w:r>
       <w:r>
         <w:t xml:space="preserve"> folder.</w:t>
@@ -821,7 +948,21 @@
         <w:rPr>
           <w:rFonts w:ascii="Courier New" w:hAnsi="Courier New" w:cs="Courier New"/>
         </w:rPr>
-        <w:t>/AppServer/</w:t>
+        <w:t>/</w:t>
+      </w:r>
+      <w:proofErr w:type="spellStart"/>
+      <w:r>
+        <w:rPr>
+          <w:rFonts w:ascii="Courier New" w:hAnsi="Courier New" w:cs="Courier New"/>
+        </w:rPr>
+        <w:t>AppServer</w:t>
+      </w:r>
+      <w:proofErr w:type="spellEnd"/>
+      <w:r>
+        <w:rPr>
+          <w:rFonts w:ascii="Courier New" w:hAnsi="Courier New" w:cs="Courier New"/>
+        </w:rPr>
+        <w:t>/</w:t>
       </w:r>
       <w:r>
         <w:t xml:space="preserve"> directory</w:t>
@@ -858,7 +999,21 @@
         <w:rPr>
           <w:rFonts w:ascii="Courier New" w:hAnsi="Courier New" w:cs="Courier New"/>
         </w:rPr>
-        <w:t>/openedge/</w:t>
+        <w:t>/</w:t>
+      </w:r>
+      <w:proofErr w:type="spellStart"/>
+      <w:r>
+        <w:rPr>
+          <w:rFonts w:ascii="Courier New" w:hAnsi="Courier New" w:cs="Courier New"/>
+        </w:rPr>
+        <w:t>openedge</w:t>
+      </w:r>
+      <w:proofErr w:type="spellEnd"/>
+      <w:r>
+        <w:rPr>
+          <w:rFonts w:ascii="Courier New" w:hAnsi="Courier New" w:cs="Courier New"/>
+        </w:rPr>
+        <w:t>/</w:t>
       </w:r>
       <w:r>
         <w:t xml:space="preserve"> directory.</w:t>
@@ -923,13 +1078,31 @@
         </w:rPr>
         <w:t>/</w:t>
       </w:r>
-      <w:r>
-        <w:rPr>
-          <w:rFonts w:ascii="Courier New" w:hAnsi="Courier New" w:cs="Courier New"/>
-          <w:b/>
-        </w:rPr>
-        <w:t>conf/openedge.properties</w:t>
-      </w:r>
+      <w:proofErr w:type="spellStart"/>
+      <w:r>
+        <w:rPr>
+          <w:rFonts w:ascii="Courier New" w:hAnsi="Courier New" w:cs="Courier New"/>
+          <w:b/>
+        </w:rPr>
+        <w:t>conf</w:t>
+      </w:r>
+      <w:proofErr w:type="spellEnd"/>
+      <w:r>
+        <w:rPr>
+          <w:rFonts w:ascii="Courier New" w:hAnsi="Courier New" w:cs="Courier New"/>
+          <w:b/>
+        </w:rPr>
+        <w:t>/</w:t>
+      </w:r>
+      <w:proofErr w:type="spellStart"/>
+      <w:r>
+        <w:rPr>
+          <w:rFonts w:ascii="Courier New" w:hAnsi="Courier New" w:cs="Courier New"/>
+          <w:b/>
+        </w:rPr>
+        <w:t>openedge.properties</w:t>
+      </w:r>
+      <w:proofErr w:type="spellEnd"/>
       <w:r>
         <w:t xml:space="preserve"> file in your PAS instance.</w:t>
       </w:r>
@@ -977,8 +1150,33 @@
           <w:rFonts w:ascii="Courier New" w:hAnsi="Courier New" w:cs="Courier New"/>
           <w:b/>
         </w:rPr>
-        <w:t>/AppServer/merge.openedge.properties</w:t>
-      </w:r>
+        <w:t>/</w:t>
+      </w:r>
+      <w:proofErr w:type="spellStart"/>
+      <w:r>
+        <w:rPr>
+          <w:rFonts w:ascii="Courier New" w:hAnsi="Courier New" w:cs="Courier New"/>
+          <w:b/>
+        </w:rPr>
+        <w:t>AppServer</w:t>
+      </w:r>
+      <w:proofErr w:type="spellEnd"/>
+      <w:r>
+        <w:rPr>
+          <w:rFonts w:ascii="Courier New" w:hAnsi="Courier New" w:cs="Courier New"/>
+          <w:b/>
+        </w:rPr>
+        <w:t>/</w:t>
+      </w:r>
+      <w:proofErr w:type="spellStart"/>
+      <w:r>
+        <w:rPr>
+          <w:rFonts w:ascii="Courier New" w:hAnsi="Courier New" w:cs="Courier New"/>
+          <w:b/>
+        </w:rPr>
+        <w:t>merge.openedge.properties</w:t>
+      </w:r>
+      <w:proofErr w:type="spellEnd"/>
       <w:r>
         <w:t xml:space="preserve"> with the change in PROPATH to the new Spark.pl file. This will ensure the </w:t>
       </w:r>
@@ -1016,7 +1214,15 @@
     </w:p>
     <w:p>
       <w:r>
-        <w:t xml:space="preserve">A major change as of the v4.4.0 release is the deprecation of the Spark version of a “Data Object Handler” class. This class, while named the same, was a gateway into the RouteManager class to execute code dynamically. </w:t>
+        <w:t xml:space="preserve">A major change as of the v4.4.0 release is the deprecation of the Spark version of a “Data Object Handler” class. This class, while named the same, was a gateway into the </w:t>
+      </w:r>
+      <w:proofErr w:type="spellStart"/>
+      <w:r>
+        <w:t>RouteManager</w:t>
+      </w:r>
+      <w:proofErr w:type="spellEnd"/>
+      <w:r>
+        <w:t xml:space="preserve"> class to execute code dynamically. </w:t>
       </w:r>
       <w:r>
         <w:t>However</w:t>
@@ -1024,12 +1230,14 @@
       <w:r>
         <w:t xml:space="preserve">, this pattern did not utilize the same code and processes as used by the out-of-the-box </w:t>
       </w:r>
+      <w:proofErr w:type="spellStart"/>
       <w:r>
         <w:rPr>
           <w:b/>
         </w:rPr>
         <w:t>DataObjectHandler</w:t>
       </w:r>
+      <w:proofErr w:type="spellEnd"/>
       <w:r>
         <w:t xml:space="preserve"> class. To rectify this</w:t>
       </w:r>
@@ -1046,7 +1254,15 @@
         <w:t>the</w:t>
       </w:r>
       <w:r>
-        <w:t xml:space="preserve"> WebHandler class cannot be changed in an existing ABL Service, we will need to create </w:t>
+        <w:t xml:space="preserve"> </w:t>
+      </w:r>
+      <w:proofErr w:type="spellStart"/>
+      <w:r>
+        <w:t>WebHandler</w:t>
+      </w:r>
+      <w:proofErr w:type="spellEnd"/>
+      <w:r>
+        <w:t xml:space="preserve"> class cannot be changed in an existing ABL Service, we will need to create </w:t>
       </w:r>
       <w:r>
         <w:t>a new</w:t>
@@ -1067,7 +1283,15 @@
         <w:t>.</w:t>
       </w:r>
       <w:r>
-        <w:t xml:space="preserve"> The process below will walk you through the creation of a new service which utilizes the appropriate OpenEdge class.</w:t>
+        <w:t xml:space="preserve"> The process below will walk you through the creation of a new service which utilizes the appropriate </w:t>
+      </w:r>
+      <w:proofErr w:type="spellStart"/>
+      <w:r>
+        <w:t>OpenEdge</w:t>
+      </w:r>
+      <w:proofErr w:type="spellEnd"/>
+      <w:r>
+        <w:t xml:space="preserve"> class.</w:t>
       </w:r>
     </w:p>
     <w:p>
@@ -1087,12 +1311,14 @@
       <w:r>
         <w:t xml:space="preserve"> “</w:t>
       </w:r>
+      <w:proofErr w:type="spellStart"/>
       <w:r>
         <w:rPr>
           <w:b/>
         </w:rPr>
         <w:t>DataObjectService</w:t>
       </w:r>
+      <w:proofErr w:type="spellEnd"/>
       <w:r>
         <w:t xml:space="preserve">” in the </w:t>
       </w:r>
@@ -1139,17 +1365,29 @@
         </w:numPr>
       </w:pPr>
       <w:r>
-        <w:t>If the existing WebHandler class is configured as</w:t>
+        <w:t xml:space="preserve">If the existing </w:t>
+      </w:r>
+      <w:proofErr w:type="spellStart"/>
+      <w:r>
+        <w:t>WebHandler</w:t>
+      </w:r>
+      <w:proofErr w:type="spellEnd"/>
+      <w:r>
+        <w:t xml:space="preserve"> class is configured as</w:t>
       </w:r>
       <w:r>
         <w:t xml:space="preserve"> </w:t>
       </w:r>
+      <w:proofErr w:type="spellStart"/>
+      <w:proofErr w:type="gramStart"/>
       <w:r>
         <w:rPr>
           <w:b/>
         </w:rPr>
         <w:t>Spark.Core.Handler.DataObjectHandler</w:t>
       </w:r>
+      <w:proofErr w:type="spellEnd"/>
+      <w:proofErr w:type="gramEnd"/>
       <w:r>
         <w:t xml:space="preserve"> continue</w:t>
       </w:r>
@@ -1184,8 +1422,16 @@
         <w:rPr>
           <w:b/>
         </w:rPr>
-        <w:t>/pdo</w:t>
-      </w:r>
+        <w:t>/</w:t>
+      </w:r>
+      <w:proofErr w:type="spellStart"/>
+      <w:r>
+        <w:rPr>
+          <w:b/>
+        </w:rPr>
+        <w:t>pdo</w:t>
+      </w:r>
+      <w:proofErr w:type="spellEnd"/>
       <w:r>
         <w:t>”)</w:t>
       </w:r>
@@ -1204,12 +1450,14 @@
       <w:r>
         <w:t xml:space="preserve">Close the properties panel and delete the existing </w:t>
       </w:r>
+      <w:proofErr w:type="spellStart"/>
       <w:r>
         <w:rPr>
           <w:b/>
         </w:rPr>
         <w:t>DataObjectService</w:t>
       </w:r>
+      <w:proofErr w:type="spellEnd"/>
       <w:r>
         <w:t xml:space="preserve"> service.</w:t>
       </w:r>
@@ -1232,7 +1480,15 @@
         <w:t>ABL Service</w:t>
       </w:r>
       <w:r>
-        <w:t xml:space="preserve"> with the name of “DataObjectService” just as before.</w:t>
+        <w:t xml:space="preserve"> with the name of “</w:t>
+      </w:r>
+      <w:proofErr w:type="spellStart"/>
+      <w:r>
+        <w:t>DataObjectService</w:t>
+      </w:r>
+      <w:proofErr w:type="spellEnd"/>
+      <w:r>
+        <w:t>” just as before.</w:t>
       </w:r>
     </w:p>
     <w:p>
@@ -1267,21 +1523,27 @@
       <w:r>
         <w:t xml:space="preserve">For the </w:t>
       </w:r>
+      <w:proofErr w:type="spellStart"/>
       <w:r>
         <w:rPr>
           <w:b/>
         </w:rPr>
         <w:t>WebHandler</w:t>
       </w:r>
+      <w:proofErr w:type="spellEnd"/>
       <w:r>
         <w:t xml:space="preserve"> class use </w:t>
       </w:r>
       <w:r>
         <w:t>“</w:t>
       </w:r>
+      <w:proofErr w:type="spellStart"/>
+      <w:proofErr w:type="gramStart"/>
       <w:r>
         <w:t>OpenEdge.Web.DataObject.DataObjectHandler</w:t>
       </w:r>
+      <w:proofErr w:type="spellEnd"/>
+      <w:proofErr w:type="gramEnd"/>
       <w:r>
         <w:t>”</w:t>
       </w:r>
@@ -1351,10 +1613,26 @@
         <w:t xml:space="preserve"> (which</w:t>
       </w:r>
       <w:r>
-        <w:t xml:space="preserve"> uses the CatalogManager to discover available resources</w:t>
-      </w:r>
-      <w:r>
-        <w:t>) then you may continue to use the “/pdo” endpoint</w:t>
+        <w:t xml:space="preserve"> uses the </w:t>
+      </w:r>
+      <w:proofErr w:type="spellStart"/>
+      <w:r>
+        <w:t>CatalogManager</w:t>
+      </w:r>
+      <w:proofErr w:type="spellEnd"/>
+      <w:r>
+        <w:t xml:space="preserve"> to discover available resources</w:t>
+      </w:r>
+      <w:r>
+        <w:t>) then you may continue to use the “/</w:t>
+      </w:r>
+      <w:proofErr w:type="spellStart"/>
+      <w:r>
+        <w:t>pdo</w:t>
+      </w:r>
+      <w:proofErr w:type="spellEnd"/>
+      <w:r>
+        <w:t>” endpoint</w:t>
       </w:r>
       <w:r>
         <w:t>.</w:t>
@@ -1386,12 +1664,14 @@
         </w:rPr>
         <w:t>/</w:t>
       </w:r>
+      <w:proofErr w:type="spellStart"/>
       <w:r>
         <w:rPr>
           <w:b/>
         </w:rPr>
         <w:t>pdo</w:t>
       </w:r>
+      <w:proofErr w:type="spellEnd"/>
     </w:p>
     <w:p>
       <w:pPr>
@@ -1473,7 +1753,15 @@
     </w:p>
     <w:p>
       <w:r>
-        <w:t>If you wish to potentially mix both the standard PDO pattern with annotated business entities along with the Spark Entity pattern, then you must avoid any collision of URI’s as handled by the DataObjectHandler class.</w:t>
+        <w:t xml:space="preserve">If you wish to potentially mix both the standard PDO pattern with annotated business entities along with the Spark Entity pattern, then you must avoid any collision of URI’s as handled by the </w:t>
+      </w:r>
+      <w:proofErr w:type="spellStart"/>
+      <w:r>
+        <w:t>DataObjectHandler</w:t>
+      </w:r>
+      <w:proofErr w:type="spellEnd"/>
+      <w:r>
+        <w:t xml:space="preserve"> class.</w:t>
       </w:r>
     </w:p>
     <w:p>
@@ -1506,8 +1794,16 @@
         <w:rPr>
           <w:b/>
         </w:rPr>
-        <w:t>/api</w:t>
-      </w:r>
+        <w:t>/</w:t>
+      </w:r>
+      <w:proofErr w:type="spellStart"/>
+      <w:r>
+        <w:rPr>
+          <w:b/>
+        </w:rPr>
+        <w:t>api</w:t>
+      </w:r>
+      <w:proofErr w:type="spellEnd"/>
     </w:p>
     <w:p>
       <w:pPr>
@@ -1541,21 +1837,25 @@
       <w:r>
         <w:t>Change any use of “</w:t>
       </w:r>
+      <w:proofErr w:type="spellStart"/>
       <w:r>
         <w:rPr>
           <w:b/>
         </w:rPr>
         <w:t>pdo</w:t>
       </w:r>
+      <w:proofErr w:type="spellEnd"/>
       <w:r>
         <w:t>” with “</w:t>
       </w:r>
+      <w:proofErr w:type="spellStart"/>
       <w:r>
         <w:rPr>
           <w:b/>
         </w:rPr>
         <w:t>api</w:t>
       </w:r>
+      <w:proofErr w:type="spellEnd"/>
       <w:r>
         <w:t>” as necessary.</w:t>
       </w:r>
@@ -1632,8 +1932,16 @@
         <w:rPr>
           <w:b/>
         </w:rPr>
-        <w:t>/api</w:t>
-      </w:r>
+        <w:t>/</w:t>
+      </w:r>
+      <w:proofErr w:type="spellStart"/>
+      <w:r>
+        <w:rPr>
+          <w:b/>
+        </w:rPr>
+        <w:t>api</w:t>
+      </w:r>
+      <w:proofErr w:type="spellEnd"/>
       <w:r>
         <w:t xml:space="preserve"> prefix </w:t>
       </w:r>
@@ -1647,8 +1955,16 @@
         <w:rPr>
           <w:b/>
         </w:rPr>
-        <w:t>/pdo</w:t>
-      </w:r>
+        <w:t>/</w:t>
+      </w:r>
+      <w:proofErr w:type="spellStart"/>
+      <w:r>
+        <w:rPr>
+          <w:b/>
+        </w:rPr>
+        <w:t>pdo</w:t>
+      </w:r>
+      <w:proofErr w:type="spellEnd"/>
       <w:r>
         <w:t xml:space="preserve"> when loading the Data Service </w:t>
       </w:r>
@@ -1769,12 +2085,14 @@
       <w:r>
         <w:t xml:space="preserve">BE resources to use the adjusted </w:t>
       </w:r>
+      <w:proofErr w:type="spellStart"/>
       <w:r>
         <w:rPr>
           <w:b/>
         </w:rPr>
         <w:t>serviceURI</w:t>
       </w:r>
+      <w:proofErr w:type="spellEnd"/>
       <w:r>
         <w:t xml:space="preserve"> property.</w:t>
       </w:r>
@@ -1803,8 +2121,16 @@
         <w:rPr>
           <w:b/>
         </w:rPr>
-        <w:t>/api</w:t>
-      </w:r>
+        <w:t>/</w:t>
+      </w:r>
+      <w:proofErr w:type="spellStart"/>
+      <w:r>
+        <w:rPr>
+          <w:b/>
+        </w:rPr>
+        <w:t>api</w:t>
+      </w:r>
+      <w:proofErr w:type="spellEnd"/>
       <w:r>
         <w:t xml:space="preserve"> where applicable</w:t>
       </w:r>
@@ -1867,7 +2193,21 @@
         <w:rPr>
           <w:b/>
         </w:rPr>
-        <w:t>/cfg/</w:t>
+        <w:t>/</w:t>
+      </w:r>
+      <w:proofErr w:type="spellStart"/>
+      <w:r>
+        <w:rPr>
+          <w:b/>
+        </w:rPr>
+        <w:t>cfg</w:t>
+      </w:r>
+      <w:proofErr w:type="spellEnd"/>
+      <w:r>
+        <w:rPr>
+          <w:b/>
+        </w:rPr>
+        <w:t>/</w:t>
       </w:r>
       <w:r>
         <w:t xml:space="preserve"> folder for further reference.</w:t>
@@ -1884,12 +2224,16 @@
       <w:r>
         <w:t xml:space="preserve">Adjust the </w:t>
       </w:r>
+      <w:proofErr w:type="spellStart"/>
+      <w:proofErr w:type="gramStart"/>
       <w:r>
         <w:rPr>
           <w:b/>
         </w:rPr>
         <w:t>catalog.json</w:t>
       </w:r>
+      <w:proofErr w:type="spellEnd"/>
+      <w:proofErr w:type="gramEnd"/>
       <w:r>
         <w:t xml:space="preserve"> </w:t>
       </w:r>
@@ -1926,6 +2270,7 @@
       <w:r>
         <w:t>Also add a “</w:t>
       </w:r>
+      <w:proofErr w:type="spellStart"/>
       <w:r>
         <w:rPr>
           <w:b/>
@@ -1938,6 +2283,7 @@
         </w:rPr>
         <w:t>ervicePrefix</w:t>
       </w:r>
+      <w:proofErr w:type="spellEnd"/>
       <w:r>
         <w:t>” property to the “</w:t>
       </w:r>
@@ -1962,12 +2308,14 @@
       <w:r>
         <w:t>Note the added “</w:t>
       </w:r>
+      <w:proofErr w:type="spellStart"/>
       <w:r>
         <w:rPr>
           <w:b/>
         </w:rPr>
         <w:t>CatalogService</w:t>
       </w:r>
+      <w:proofErr w:type="spellEnd"/>
       <w:r>
         <w:t>” property and initial value.</w:t>
       </w:r>
@@ -1998,7 +2346,21 @@
           <w:rFonts w:ascii="Courier New" w:hAnsi="Courier New" w:cs="Courier New"/>
         </w:rPr>
         <w:tab/>
-        <w:t>"ApiVersion": 4.</w:t>
+        <w:t>"</w:t>
+      </w:r>
+      <w:proofErr w:type="spellStart"/>
+      <w:r>
+        <w:rPr>
+          <w:rFonts w:ascii="Courier New" w:hAnsi="Courier New" w:cs="Courier New"/>
+        </w:rPr>
+        <w:t>ApiVersion</w:t>
+      </w:r>
+      <w:proofErr w:type="spellEnd"/>
+      <w:r>
+        <w:rPr>
+          <w:rFonts w:ascii="Courier New" w:hAnsi="Courier New" w:cs="Courier New"/>
+        </w:rPr>
+        <w:t>": 4.</w:t>
       </w:r>
       <w:r>
         <w:rPr>
@@ -2025,7 +2387,21 @@
           <w:rFonts w:ascii="Courier New" w:hAnsi="Courier New" w:cs="Courier New"/>
         </w:rPr>
         <w:tab/>
-        <w:t>"BusinessRoot": "Business",</w:t>
+        <w:t>"</w:t>
+      </w:r>
+      <w:proofErr w:type="spellStart"/>
+      <w:r>
+        <w:rPr>
+          <w:rFonts w:ascii="Courier New" w:hAnsi="Courier New" w:cs="Courier New"/>
+        </w:rPr>
+        <w:t>BusinessRoot</w:t>
+      </w:r>
+      <w:proofErr w:type="spellEnd"/>
+      <w:r>
+        <w:rPr>
+          <w:rFonts w:ascii="Courier New" w:hAnsi="Courier New" w:cs="Courier New"/>
+        </w:rPr>
+        <w:t>": "Business",</w:t>
       </w:r>
     </w:p>
     <w:p>
@@ -2044,7 +2420,49 @@
           <w:color w:val="000000" w:themeColor="text1"/>
           <w:szCs w:val="22"/>
         </w:rPr>
-        <w:t>"CatalogService": "Spark.Core.Service.ICatalog",</w:t>
+        <w:t>"</w:t>
+      </w:r>
+      <w:proofErr w:type="spellStart"/>
+      <w:r>
+        <w:rPr>
+          <w:rFonts w:ascii="Courier New" w:hAnsi="Courier New" w:cs="Courier New"/>
+          <w:b/>
+          <w:color w:val="000000" w:themeColor="text1"/>
+          <w:szCs w:val="22"/>
+        </w:rPr>
+        <w:t>CatalogService</w:t>
+      </w:r>
+      <w:proofErr w:type="spellEnd"/>
+      <w:r>
+        <w:rPr>
+          <w:rFonts w:ascii="Courier New" w:hAnsi="Courier New" w:cs="Courier New"/>
+          <w:b/>
+          <w:color w:val="000000" w:themeColor="text1"/>
+          <w:szCs w:val="22"/>
+        </w:rPr>
+        <w:t>": "</w:t>
+      </w:r>
+      <w:proofErr w:type="spellStart"/>
+      <w:proofErr w:type="gramStart"/>
+      <w:r>
+        <w:rPr>
+          <w:rFonts w:ascii="Courier New" w:hAnsi="Courier New" w:cs="Courier New"/>
+          <w:b/>
+          <w:color w:val="000000" w:themeColor="text1"/>
+          <w:szCs w:val="22"/>
+        </w:rPr>
+        <w:t>Spark.Core.Service.ICatalog</w:t>
+      </w:r>
+      <w:proofErr w:type="spellEnd"/>
+      <w:proofErr w:type="gramEnd"/>
+      <w:r>
+        <w:rPr>
+          <w:rFonts w:ascii="Courier New" w:hAnsi="Courier New" w:cs="Courier New"/>
+          <w:b/>
+          <w:color w:val="000000" w:themeColor="text1"/>
+          <w:szCs w:val="22"/>
+        </w:rPr>
+        <w:t>",</w:t>
       </w:r>
     </w:p>
     <w:p>
@@ -2059,7 +2477,21 @@
           <w:rFonts w:ascii="Courier New" w:hAnsi="Courier New" w:cs="Courier New"/>
         </w:rPr>
         <w:tab/>
-        <w:t>"IdProperty": "id",</w:t>
+        <w:t>"</w:t>
+      </w:r>
+      <w:proofErr w:type="spellStart"/>
+      <w:r>
+        <w:rPr>
+          <w:rFonts w:ascii="Courier New" w:hAnsi="Courier New" w:cs="Courier New"/>
+        </w:rPr>
+        <w:t>IdProperty</w:t>
+      </w:r>
+      <w:proofErr w:type="spellEnd"/>
+      <w:r>
+        <w:rPr>
+          <w:rFonts w:ascii="Courier New" w:hAnsi="Courier New" w:cs="Courier New"/>
+        </w:rPr>
+        <w:t>": "id",</w:t>
       </w:r>
     </w:p>
     <w:p>
@@ -2074,7 +2506,21 @@
           <w:rFonts w:ascii="Courier New" w:hAnsi="Courier New" w:cs="Courier New"/>
         </w:rPr>
         <w:tab/>
-        <w:t>"PreLoader": "",</w:t>
+        <w:t>"</w:t>
+      </w:r>
+      <w:proofErr w:type="spellStart"/>
+      <w:r>
+        <w:rPr>
+          <w:rFonts w:ascii="Courier New" w:hAnsi="Courier New" w:cs="Courier New"/>
+        </w:rPr>
+        <w:t>PreLoader</w:t>
+      </w:r>
+      <w:proofErr w:type="spellEnd"/>
+      <w:r>
+        <w:rPr>
+          <w:rFonts w:ascii="Courier New" w:hAnsi="Courier New" w:cs="Courier New"/>
+        </w:rPr>
+        <w:t>": "",</w:t>
       </w:r>
     </w:p>
     <w:p>
@@ -2089,7 +2535,21 @@
           <w:rFonts w:ascii="Courier New" w:hAnsi="Courier New" w:cs="Courier New"/>
         </w:rPr>
         <w:tab/>
-        <w:t>"ReadFilter": "filter",</w:t>
+        <w:t>"</w:t>
+      </w:r>
+      <w:proofErr w:type="spellStart"/>
+      <w:r>
+        <w:rPr>
+          <w:rFonts w:ascii="Courier New" w:hAnsi="Courier New" w:cs="Courier New"/>
+        </w:rPr>
+        <w:t>ReadFilter</w:t>
+      </w:r>
+      <w:proofErr w:type="spellEnd"/>
+      <w:r>
+        <w:rPr>
+          <w:rFonts w:ascii="Courier New" w:hAnsi="Courier New" w:cs="Courier New"/>
+        </w:rPr>
+        <w:t>": "filter",</w:t>
       </w:r>
     </w:p>
     <w:p>
@@ -2112,7 +2572,39 @@
           <w:rFonts w:ascii="Courier New" w:hAnsi="Courier New" w:cs="Courier New"/>
           <w:b/>
         </w:rPr>
-        <w:t>"ServicePrefix": "api",</w:t>
+        <w:t>"</w:t>
+      </w:r>
+      <w:proofErr w:type="spellStart"/>
+      <w:r>
+        <w:rPr>
+          <w:rFonts w:ascii="Courier New" w:hAnsi="Courier New" w:cs="Courier New"/>
+          <w:b/>
+        </w:rPr>
+        <w:t>ServicePrefix</w:t>
+      </w:r>
+      <w:proofErr w:type="spellEnd"/>
+      <w:r>
+        <w:rPr>
+          <w:rFonts w:ascii="Courier New" w:hAnsi="Courier New" w:cs="Courier New"/>
+          <w:b/>
+        </w:rPr>
+        <w:t>": "</w:t>
+      </w:r>
+      <w:proofErr w:type="spellStart"/>
+      <w:r>
+        <w:rPr>
+          <w:rFonts w:ascii="Courier New" w:hAnsi="Courier New" w:cs="Courier New"/>
+          <w:b/>
+        </w:rPr>
+        <w:t>api</w:t>
+      </w:r>
+      <w:proofErr w:type="spellEnd"/>
+      <w:r>
+        <w:rPr>
+          <w:rFonts w:ascii="Courier New" w:hAnsi="Courier New" w:cs="Courier New"/>
+          <w:b/>
+        </w:rPr>
+        <w:t>",</w:t>
       </w:r>
     </w:p>
     <w:p>
@@ -2128,7 +2620,21 @@
           <w:rFonts w:ascii="Courier New" w:hAnsi="Courier New" w:cs="Courier New"/>
         </w:rPr>
         <w:tab/>
-        <w:t>"EnableDebugs": false</w:t>
+        <w:t>"</w:t>
+      </w:r>
+      <w:proofErr w:type="spellStart"/>
+      <w:r>
+        <w:rPr>
+          <w:rFonts w:ascii="Courier New" w:hAnsi="Courier New" w:cs="Courier New"/>
+        </w:rPr>
+        <w:t>EnableDebugs</w:t>
+      </w:r>
+      <w:proofErr w:type="spellEnd"/>
+      <w:r>
+        <w:rPr>
+          <w:rFonts w:ascii="Courier New" w:hAnsi="Courier New" w:cs="Courier New"/>
+        </w:rPr>
+        <w:t>": false</w:t>
       </w:r>
     </w:p>
     <w:p>
@@ -2156,12 +2662,16 @@
       <w:r>
         <w:t xml:space="preserve">Adjust the </w:t>
       </w:r>
+      <w:proofErr w:type="spellStart"/>
+      <w:proofErr w:type="gramStart"/>
       <w:r>
         <w:rPr>
           <w:b/>
         </w:rPr>
         <w:t>services.json</w:t>
       </w:r>
+      <w:proofErr w:type="spellEnd"/>
+      <w:proofErr w:type="gramEnd"/>
       <w:r>
         <w:t xml:space="preserve"> config file to include the following </w:t>
       </w:r>
@@ -2238,7 +2748,29 @@
           <w:sz w:val="21"/>
           <w:szCs w:val="21"/>
         </w:rPr>
-        <w:t xml:space="preserve">    "Service": "Spark.Core.Manager.IClientContext",</w:t>
+        <w:t xml:space="preserve">    "Service": "</w:t>
+      </w:r>
+      <w:proofErr w:type="spellStart"/>
+      <w:proofErr w:type="gramStart"/>
+      <w:r>
+        <w:rPr>
+          <w:rFonts w:ascii="Courier New" w:hAnsi="Courier New" w:cs="Courier New"/>
+          <w:color w:val="000000" w:themeColor="text1"/>
+          <w:sz w:val="21"/>
+          <w:szCs w:val="21"/>
+        </w:rPr>
+        <w:t>Spark.Core.Manager.IClientContext</w:t>
+      </w:r>
+      <w:proofErr w:type="spellEnd"/>
+      <w:proofErr w:type="gramEnd"/>
+      <w:r>
+        <w:rPr>
+          <w:rFonts w:ascii="Courier New" w:hAnsi="Courier New" w:cs="Courier New"/>
+          <w:color w:val="000000" w:themeColor="text1"/>
+          <w:sz w:val="21"/>
+          <w:szCs w:val="21"/>
+        </w:rPr>
+        <w:t>",</w:t>
       </w:r>
     </w:p>
     <w:p>
@@ -2262,7 +2794,38 @@
           <w:sz w:val="21"/>
           <w:szCs w:val="21"/>
         </w:rPr>
-        <w:t xml:space="preserve">    "Implementation": "Sports.Spark.Core.Manager.ClientContext"</w:t>
+        <w:t xml:space="preserve">    "Implementation": "</w:t>
+      </w:r>
+      <w:proofErr w:type="spellStart"/>
+      <w:proofErr w:type="gramStart"/>
+      <w:r>
+        <w:rPr>
+          <w:rFonts w:ascii="Courier New" w:hAnsi="Courier New" w:cs="Courier New"/>
+          <w:color w:val="000000" w:themeColor="text1"/>
+          <w:sz w:val="21"/>
+          <w:szCs w:val="21"/>
+        </w:rPr>
+        <w:t>Sports.Spark.Core.Manager</w:t>
+      </w:r>
+      <w:proofErr w:type="gramEnd"/>
+      <w:r>
+        <w:rPr>
+          <w:rFonts w:ascii="Courier New" w:hAnsi="Courier New" w:cs="Courier New"/>
+          <w:color w:val="000000" w:themeColor="text1"/>
+          <w:sz w:val="21"/>
+          <w:szCs w:val="21"/>
+        </w:rPr>
+        <w:t>.ClientContext</w:t>
+      </w:r>
+      <w:proofErr w:type="spellEnd"/>
+      <w:r>
+        <w:rPr>
+          <w:rFonts w:ascii="Courier New" w:hAnsi="Courier New" w:cs="Courier New"/>
+          <w:color w:val="000000" w:themeColor="text1"/>
+          <w:sz w:val="21"/>
+          <w:szCs w:val="21"/>
+        </w:rPr>
+        <w:t>"</w:t>
       </w:r>
     </w:p>
     <w:p>
@@ -2310,7 +2873,29 @@
           <w:sz w:val="21"/>
           <w:szCs w:val="21"/>
         </w:rPr>
-        <w:t xml:space="preserve">    "Service": "Spark.Core.Service.ICatalog",</w:t>
+        <w:t xml:space="preserve">    "Service": "</w:t>
+      </w:r>
+      <w:proofErr w:type="spellStart"/>
+      <w:proofErr w:type="gramStart"/>
+      <w:r>
+        <w:rPr>
+          <w:rFonts w:ascii="Courier New" w:hAnsi="Courier New" w:cs="Courier New"/>
+          <w:color w:val="000000" w:themeColor="text1"/>
+          <w:sz w:val="21"/>
+          <w:szCs w:val="21"/>
+        </w:rPr>
+        <w:t>Spark.Core.Service.ICatalog</w:t>
+      </w:r>
+      <w:proofErr w:type="spellEnd"/>
+      <w:proofErr w:type="gramEnd"/>
+      <w:r>
+        <w:rPr>
+          <w:rFonts w:ascii="Courier New" w:hAnsi="Courier New" w:cs="Courier New"/>
+          <w:color w:val="000000" w:themeColor="text1"/>
+          <w:sz w:val="21"/>
+          <w:szCs w:val="21"/>
+        </w:rPr>
+        <w:t>",</w:t>
       </w:r>
     </w:p>
     <w:p>
@@ -2334,7 +2919,29 @@
           <w:sz w:val="21"/>
           <w:szCs w:val="21"/>
         </w:rPr>
-        <w:t xml:space="preserve">    "Implementation": "Spark.Core.Service.Catalog"</w:t>
+        <w:t xml:space="preserve">    "Implementation": "</w:t>
+      </w:r>
+      <w:proofErr w:type="spellStart"/>
+      <w:proofErr w:type="gramStart"/>
+      <w:r>
+        <w:rPr>
+          <w:rFonts w:ascii="Courier New" w:hAnsi="Courier New" w:cs="Courier New"/>
+          <w:color w:val="000000" w:themeColor="text1"/>
+          <w:sz w:val="21"/>
+          <w:szCs w:val="21"/>
+        </w:rPr>
+        <w:t>Spark.Core.Service.Catalog</w:t>
+      </w:r>
+      <w:proofErr w:type="spellEnd"/>
+      <w:proofErr w:type="gramEnd"/>
+      <w:r>
+        <w:rPr>
+          <w:rFonts w:ascii="Courier New" w:hAnsi="Courier New" w:cs="Courier New"/>
+          <w:color w:val="000000" w:themeColor="text1"/>
+          <w:sz w:val="21"/>
+          <w:szCs w:val="21"/>
+        </w:rPr>
+        <w:t>"</w:t>
       </w:r>
     </w:p>
     <w:p>
@@ -2382,7 +2989,29 @@
           <w:sz w:val="21"/>
           <w:szCs w:val="21"/>
         </w:rPr>
-        <w:t xml:space="preserve">    "Service": "OpenEdge.Web.DataObject.IServiceRegistry",</w:t>
+        <w:t xml:space="preserve">    "Service": "</w:t>
+      </w:r>
+      <w:proofErr w:type="spellStart"/>
+      <w:proofErr w:type="gramStart"/>
+      <w:r>
+        <w:rPr>
+          <w:rFonts w:ascii="Courier New" w:hAnsi="Courier New" w:cs="Courier New"/>
+          <w:color w:val="000000" w:themeColor="text1"/>
+          <w:sz w:val="21"/>
+          <w:szCs w:val="21"/>
+        </w:rPr>
+        <w:t>OpenEdge.Web.DataObject.IServiceRegistry</w:t>
+      </w:r>
+      <w:proofErr w:type="spellEnd"/>
+      <w:proofErr w:type="gramEnd"/>
+      <w:r>
+        <w:rPr>
+          <w:rFonts w:ascii="Courier New" w:hAnsi="Courier New" w:cs="Courier New"/>
+          <w:color w:val="000000" w:themeColor="text1"/>
+          <w:sz w:val="21"/>
+          <w:szCs w:val="21"/>
+        </w:rPr>
+        <w:t>",</w:t>
       </w:r>
     </w:p>
     <w:p>
@@ -2406,7 +3035,29 @@
           <w:sz w:val="21"/>
           <w:szCs w:val="21"/>
         </w:rPr>
-        <w:t xml:space="preserve">    "Implementation": "OpenEdge.Web.DataObject.ServiceRegistryImpl"</w:t>
+        <w:t xml:space="preserve">    "Implementation": "</w:t>
+      </w:r>
+      <w:proofErr w:type="spellStart"/>
+      <w:proofErr w:type="gramStart"/>
+      <w:r>
+        <w:rPr>
+          <w:rFonts w:ascii="Courier New" w:hAnsi="Courier New" w:cs="Courier New"/>
+          <w:color w:val="000000" w:themeColor="text1"/>
+          <w:sz w:val="21"/>
+          <w:szCs w:val="21"/>
+        </w:rPr>
+        <w:t>OpenEdge.Web.DataObject.ServiceRegistryImpl</w:t>
+      </w:r>
+      <w:proofErr w:type="spellEnd"/>
+      <w:proofErr w:type="gramEnd"/>
+      <w:r>
+        <w:rPr>
+          <w:rFonts w:ascii="Courier New" w:hAnsi="Courier New" w:cs="Courier New"/>
+          <w:color w:val="000000" w:themeColor="text1"/>
+          <w:sz w:val="21"/>
+          <w:szCs w:val="21"/>
+        </w:rPr>
+        <w:t>"</w:t>
       </w:r>
     </w:p>
     <w:p>
@@ -2454,7 +3105,29 @@
           <w:sz w:val="21"/>
           <w:szCs w:val="21"/>
         </w:rPr>
-        <w:t xml:space="preserve">    "Service": "Progress.Web.IWebHandler",</w:t>
+        <w:t xml:space="preserve">    "Service": "</w:t>
+      </w:r>
+      <w:proofErr w:type="spellStart"/>
+      <w:proofErr w:type="gramStart"/>
+      <w:r>
+        <w:rPr>
+          <w:rFonts w:ascii="Courier New" w:hAnsi="Courier New" w:cs="Courier New"/>
+          <w:color w:val="000000" w:themeColor="text1"/>
+          <w:sz w:val="21"/>
+          <w:szCs w:val="21"/>
+        </w:rPr>
+        <w:t>Progress.Web.IWebHandler</w:t>
+      </w:r>
+      <w:proofErr w:type="spellEnd"/>
+      <w:proofErr w:type="gramEnd"/>
+      <w:r>
+        <w:rPr>
+          <w:rFonts w:ascii="Courier New" w:hAnsi="Courier New" w:cs="Courier New"/>
+          <w:color w:val="000000" w:themeColor="text1"/>
+          <w:sz w:val="21"/>
+          <w:szCs w:val="21"/>
+        </w:rPr>
+        <w:t>",</w:t>
       </w:r>
     </w:p>
     <w:p>
@@ -2478,7 +3151,29 @@
           <w:sz w:val="21"/>
           <w:szCs w:val="21"/>
         </w:rPr>
-        <w:t xml:space="preserve">    "Implementation": "OpenEdge.Web.DataObject.DataObjectHandler"</w:t>
+        <w:t xml:space="preserve">    "Implementation": "</w:t>
+      </w:r>
+      <w:proofErr w:type="spellStart"/>
+      <w:proofErr w:type="gramStart"/>
+      <w:r>
+        <w:rPr>
+          <w:rFonts w:ascii="Courier New" w:hAnsi="Courier New" w:cs="Courier New"/>
+          <w:color w:val="000000" w:themeColor="text1"/>
+          <w:sz w:val="21"/>
+          <w:szCs w:val="21"/>
+        </w:rPr>
+        <w:t>OpenEdge.Web.DataObject.DataObjectHandler</w:t>
+      </w:r>
+      <w:proofErr w:type="spellEnd"/>
+      <w:proofErr w:type="gramEnd"/>
+      <w:r>
+        <w:rPr>
+          <w:rFonts w:ascii="Courier New" w:hAnsi="Courier New" w:cs="Courier New"/>
+          <w:color w:val="000000" w:themeColor="text1"/>
+          <w:sz w:val="21"/>
+          <w:szCs w:val="21"/>
+        </w:rPr>
+        <w:t>"</w:t>
       </w:r>
     </w:p>
     <w:p>
@@ -2524,12 +3219,16 @@
         <w:lastRenderedPageBreak/>
         <w:t xml:space="preserve">Adjust the </w:t>
       </w:r>
+      <w:proofErr w:type="spellStart"/>
+      <w:proofErr w:type="gramStart"/>
       <w:r>
         <w:rPr>
           <w:b/>
         </w:rPr>
         <w:t>services.json</w:t>
       </w:r>
+      <w:proofErr w:type="spellEnd"/>
+      <w:proofErr w:type="gramEnd"/>
       <w:r>
         <w:t xml:space="preserve"> config file to include the following </w:t>
       </w:r>
@@ -2606,7 +3305,49 @@
           <w:sz w:val="21"/>
           <w:szCs w:val="21"/>
         </w:rPr>
-        <w:t xml:space="preserve">    "ServiceMatch": "Spark.Core.Service.Catalog",</w:t>
+        <w:t xml:space="preserve">    "</w:t>
+      </w:r>
+      <w:proofErr w:type="spellStart"/>
+      <w:r>
+        <w:rPr>
+          <w:rFonts w:ascii="Courier New" w:hAnsi="Courier New" w:cs="Courier New"/>
+          <w:color w:val="000000" w:themeColor="text1"/>
+          <w:sz w:val="21"/>
+          <w:szCs w:val="21"/>
+        </w:rPr>
+        <w:t>ServiceMatch</w:t>
+      </w:r>
+      <w:proofErr w:type="spellEnd"/>
+      <w:r>
+        <w:rPr>
+          <w:rFonts w:ascii="Courier New" w:hAnsi="Courier New" w:cs="Courier New"/>
+          <w:color w:val="000000" w:themeColor="text1"/>
+          <w:sz w:val="21"/>
+          <w:szCs w:val="21"/>
+        </w:rPr>
+        <w:t>": "</w:t>
+      </w:r>
+      <w:proofErr w:type="spellStart"/>
+      <w:proofErr w:type="gramStart"/>
+      <w:r>
+        <w:rPr>
+          <w:rFonts w:ascii="Courier New" w:hAnsi="Courier New" w:cs="Courier New"/>
+          <w:color w:val="000000" w:themeColor="text1"/>
+          <w:sz w:val="21"/>
+          <w:szCs w:val="21"/>
+        </w:rPr>
+        <w:t>Spark.Core.Service.Catalog</w:t>
+      </w:r>
+      <w:proofErr w:type="spellEnd"/>
+      <w:proofErr w:type="gramEnd"/>
+      <w:r>
+        <w:rPr>
+          <w:rFonts w:ascii="Courier New" w:hAnsi="Courier New" w:cs="Courier New"/>
+          <w:color w:val="000000" w:themeColor="text1"/>
+          <w:sz w:val="21"/>
+          <w:szCs w:val="21"/>
+        </w:rPr>
+        <w:t>",</w:t>
       </w:r>
     </w:p>
     <w:p>
@@ -2630,7 +3371,27 @@
           <w:sz w:val="21"/>
           <w:szCs w:val="21"/>
         </w:rPr>
-        <w:t xml:space="preserve">    "LifeCycle": "Session"</w:t>
+        <w:t xml:space="preserve">    "</w:t>
+      </w:r>
+      <w:proofErr w:type="spellStart"/>
+      <w:r>
+        <w:rPr>
+          <w:rFonts w:ascii="Courier New" w:hAnsi="Courier New" w:cs="Courier New"/>
+          <w:color w:val="000000" w:themeColor="text1"/>
+          <w:sz w:val="21"/>
+          <w:szCs w:val="21"/>
+        </w:rPr>
+        <w:t>LifeCycle</w:t>
+      </w:r>
+      <w:proofErr w:type="spellEnd"/>
+      <w:r>
+        <w:rPr>
+          <w:rFonts w:ascii="Courier New" w:hAnsi="Courier New" w:cs="Courier New"/>
+          <w:color w:val="000000" w:themeColor="text1"/>
+          <w:sz w:val="21"/>
+          <w:szCs w:val="21"/>
+        </w:rPr>
+        <w:t>": "Session"</w:t>
       </w:r>
     </w:p>
     <w:p>
@@ -2678,7 +3439,49 @@
           <w:sz w:val="21"/>
           <w:szCs w:val="21"/>
         </w:rPr>
-        <w:t xml:space="preserve">    "ServiceMatch": "OpenEdge.Web.DataObject.ServiceRegistryImpl",</w:t>
+        <w:t xml:space="preserve">    "</w:t>
+      </w:r>
+      <w:proofErr w:type="spellStart"/>
+      <w:r>
+        <w:rPr>
+          <w:rFonts w:ascii="Courier New" w:hAnsi="Courier New" w:cs="Courier New"/>
+          <w:color w:val="000000" w:themeColor="text1"/>
+          <w:sz w:val="21"/>
+          <w:szCs w:val="21"/>
+        </w:rPr>
+        <w:t>ServiceMatch</w:t>
+      </w:r>
+      <w:proofErr w:type="spellEnd"/>
+      <w:r>
+        <w:rPr>
+          <w:rFonts w:ascii="Courier New" w:hAnsi="Courier New" w:cs="Courier New"/>
+          <w:color w:val="000000" w:themeColor="text1"/>
+          <w:sz w:val="21"/>
+          <w:szCs w:val="21"/>
+        </w:rPr>
+        <w:t>": "</w:t>
+      </w:r>
+      <w:proofErr w:type="spellStart"/>
+      <w:proofErr w:type="gramStart"/>
+      <w:r>
+        <w:rPr>
+          <w:rFonts w:ascii="Courier New" w:hAnsi="Courier New" w:cs="Courier New"/>
+          <w:color w:val="000000" w:themeColor="text1"/>
+          <w:sz w:val="21"/>
+          <w:szCs w:val="21"/>
+        </w:rPr>
+        <w:t>OpenEdge.Web.DataObject.ServiceRegistryImpl</w:t>
+      </w:r>
+      <w:proofErr w:type="spellEnd"/>
+      <w:proofErr w:type="gramEnd"/>
+      <w:r>
+        <w:rPr>
+          <w:rFonts w:ascii="Courier New" w:hAnsi="Courier New" w:cs="Courier New"/>
+          <w:color w:val="000000" w:themeColor="text1"/>
+          <w:sz w:val="21"/>
+          <w:szCs w:val="21"/>
+        </w:rPr>
+        <w:t>",</w:t>
       </w:r>
     </w:p>
     <w:p>
@@ -2702,7 +3505,27 @@
           <w:sz w:val="21"/>
           <w:szCs w:val="21"/>
         </w:rPr>
-        <w:t xml:space="preserve">    "LifeCycle": "Session"</w:t>
+        <w:t xml:space="preserve">    "</w:t>
+      </w:r>
+      <w:proofErr w:type="spellStart"/>
+      <w:r>
+        <w:rPr>
+          <w:rFonts w:ascii="Courier New" w:hAnsi="Courier New" w:cs="Courier New"/>
+          <w:color w:val="000000" w:themeColor="text1"/>
+          <w:sz w:val="21"/>
+          <w:szCs w:val="21"/>
+        </w:rPr>
+        <w:t>LifeCycle</w:t>
+      </w:r>
+      <w:proofErr w:type="spellEnd"/>
+      <w:r>
+        <w:rPr>
+          <w:rFonts w:ascii="Courier New" w:hAnsi="Courier New" w:cs="Courier New"/>
+          <w:color w:val="000000" w:themeColor="text1"/>
+          <w:sz w:val="21"/>
+          <w:szCs w:val="21"/>
+        </w:rPr>
+        <w:t>": "Session"</w:t>
       </w:r>
     </w:p>
     <w:p>
@@ -2750,7 +3573,49 @@
           <w:sz w:val="21"/>
           <w:szCs w:val="21"/>
         </w:rPr>
-        <w:t xml:space="preserve">    "ServiceMatch": "OpenEdge.Web.DataObject.ServiceRegistryLoader",</w:t>
+        <w:t xml:space="preserve">    "</w:t>
+      </w:r>
+      <w:proofErr w:type="spellStart"/>
+      <w:r>
+        <w:rPr>
+          <w:rFonts w:ascii="Courier New" w:hAnsi="Courier New" w:cs="Courier New"/>
+          <w:color w:val="000000" w:themeColor="text1"/>
+          <w:sz w:val="21"/>
+          <w:szCs w:val="21"/>
+        </w:rPr>
+        <w:t>ServiceMatch</w:t>
+      </w:r>
+      <w:proofErr w:type="spellEnd"/>
+      <w:r>
+        <w:rPr>
+          <w:rFonts w:ascii="Courier New" w:hAnsi="Courier New" w:cs="Courier New"/>
+          <w:color w:val="000000" w:themeColor="text1"/>
+          <w:sz w:val="21"/>
+          <w:szCs w:val="21"/>
+        </w:rPr>
+        <w:t>": "</w:t>
+      </w:r>
+      <w:proofErr w:type="spellStart"/>
+      <w:proofErr w:type="gramStart"/>
+      <w:r>
+        <w:rPr>
+          <w:rFonts w:ascii="Courier New" w:hAnsi="Courier New" w:cs="Courier New"/>
+          <w:color w:val="000000" w:themeColor="text1"/>
+          <w:sz w:val="21"/>
+          <w:szCs w:val="21"/>
+        </w:rPr>
+        <w:t>OpenEdge.Web.DataObject.ServiceRegistryLoader</w:t>
+      </w:r>
+      <w:proofErr w:type="spellEnd"/>
+      <w:proofErr w:type="gramEnd"/>
+      <w:r>
+        <w:rPr>
+          <w:rFonts w:ascii="Courier New" w:hAnsi="Courier New" w:cs="Courier New"/>
+          <w:color w:val="000000" w:themeColor="text1"/>
+          <w:sz w:val="21"/>
+          <w:szCs w:val="21"/>
+        </w:rPr>
+        <w:t>",</w:t>
       </w:r>
     </w:p>
     <w:p>
@@ -2774,7 +3639,27 @@
           <w:sz w:val="21"/>
           <w:szCs w:val="21"/>
         </w:rPr>
-        <w:t xml:space="preserve">    "LifeCycle": "Session"</w:t>
+        <w:t xml:space="preserve">    "</w:t>
+      </w:r>
+      <w:proofErr w:type="spellStart"/>
+      <w:r>
+        <w:rPr>
+          <w:rFonts w:ascii="Courier New" w:hAnsi="Courier New" w:cs="Courier New"/>
+          <w:color w:val="000000" w:themeColor="text1"/>
+          <w:sz w:val="21"/>
+          <w:szCs w:val="21"/>
+        </w:rPr>
+        <w:t>LifeCycle</w:t>
+      </w:r>
+      <w:proofErr w:type="spellEnd"/>
+      <w:r>
+        <w:rPr>
+          <w:rFonts w:ascii="Courier New" w:hAnsi="Courier New" w:cs="Courier New"/>
+          <w:color w:val="000000" w:themeColor="text1"/>
+          <w:sz w:val="21"/>
+          <w:szCs w:val="21"/>
+        </w:rPr>
+        <w:t>": "Session"</w:t>
       </w:r>
     </w:p>
     <w:p>
@@ -2807,12 +3692,16 @@
       <w:r>
         <w:t xml:space="preserve">Adjust the </w:t>
       </w:r>
+      <w:proofErr w:type="spellStart"/>
+      <w:proofErr w:type="gramStart"/>
       <w:r>
         <w:rPr>
           <w:b/>
         </w:rPr>
         <w:t>startup.json</w:t>
       </w:r>
+      <w:proofErr w:type="spellEnd"/>
+      <w:proofErr w:type="gramEnd"/>
       <w:r>
         <w:t xml:space="preserve"> config file to remove objects referring to the following:</w:t>
       </w:r>
@@ -2829,6 +3718,8 @@
           <w:color w:val="000000" w:themeColor="text1"/>
         </w:rPr>
       </w:pPr>
+      <w:proofErr w:type="spellStart"/>
+      <w:proofErr w:type="gramStart"/>
       <w:r>
         <w:rPr>
           <w:rFonts w:asciiTheme="majorHAnsi" w:hAnsiTheme="majorHAnsi" w:cs="Courier New"/>
@@ -2843,6 +3734,8 @@
         </w:rPr>
         <w:t>MessageManager</w:t>
       </w:r>
+      <w:proofErr w:type="spellEnd"/>
+      <w:proofErr w:type="gramEnd"/>
     </w:p>
     <w:p>
       <w:pPr>
@@ -2856,6 +3749,8 @@
           <w:color w:val="000000" w:themeColor="text1"/>
         </w:rPr>
       </w:pPr>
+      <w:proofErr w:type="spellStart"/>
+      <w:proofErr w:type="gramStart"/>
       <w:r>
         <w:rPr>
           <w:rFonts w:asciiTheme="majorHAnsi" w:hAnsiTheme="majorHAnsi" w:cs="Courier New"/>
@@ -2870,6 +3765,8 @@
         </w:rPr>
         <w:t>RouteManager</w:t>
       </w:r>
+      <w:proofErr w:type="spellEnd"/>
+      <w:proofErr w:type="gramEnd"/>
     </w:p>
     <w:p>
       <w:pPr>
@@ -2883,6 +3780,8 @@
           <w:color w:val="000000" w:themeColor="text1"/>
         </w:rPr>
       </w:pPr>
+      <w:proofErr w:type="spellStart"/>
+      <w:proofErr w:type="gramStart"/>
       <w:r>
         <w:rPr>
           <w:rFonts w:asciiTheme="majorHAnsi" w:hAnsiTheme="majorHAnsi" w:cs="Courier New"/>
@@ -2897,6 +3796,8 @@
         </w:rPr>
         <w:t>StatsManager</w:t>
       </w:r>
+      <w:proofErr w:type="spellEnd"/>
+      <w:proofErr w:type="gramEnd"/>
     </w:p>
     <w:p>
       <w:pPr>
@@ -2924,6 +3825,61 @@
     </w:p>
     <w:p>
       <w:pPr>
+        <w:ind w:left="360"/>
+      </w:pPr>
+    </w:p>
+    <w:p>
+      <w:pPr>
+        <w:ind w:left="360"/>
+      </w:pPr>
+      <w:r>
+        <w:rPr>
+          <w:b/>
+        </w:rPr>
+        <w:t>N</w:t>
+      </w:r>
+      <w:r>
+        <w:rPr>
+          <w:b/>
+        </w:rPr>
+        <w:t>OTE</w:t>
+      </w:r>
+      <w:r>
+        <w:rPr>
+          <w:b/>
+        </w:rPr>
+        <w:t>:</w:t>
+      </w:r>
+      <w:r>
+        <w:t xml:space="preserve"> The config files </w:t>
+      </w:r>
+      <w:proofErr w:type="spellStart"/>
+      <w:proofErr w:type="gramStart"/>
+      <w:r>
+        <w:rPr>
+          <w:b/>
+        </w:rPr>
+        <w:t>handler.json</w:t>
+      </w:r>
+      <w:proofErr w:type="spellEnd"/>
+      <w:proofErr w:type="gramEnd"/>
+      <w:r>
+        <w:t xml:space="preserve"> and </w:t>
+      </w:r>
+      <w:proofErr w:type="spellStart"/>
+      <w:r>
+        <w:rPr>
+          <w:b/>
+        </w:rPr>
+        <w:t>message.json</w:t>
+      </w:r>
+      <w:proofErr w:type="spellEnd"/>
+      <w:r>
+        <w:t xml:space="preserve"> may be removed entirely. For these, their manager classes which utilized them have been removed.</w:t>
+      </w:r>
+    </w:p>
+    <w:p>
+      <w:pPr>
         <w:spacing w:before="0"/>
         <w:rPr>
           <w:rFonts w:eastAsiaTheme="minorHAnsi" w:cs="Arial"/>
@@ -2950,7 +3906,15 @@
         <w:t xml:space="preserve">If upgrading from 11.7.3 to 11.7.4 it is advised that you </w:t>
       </w:r>
       <w:r>
-        <w:t xml:space="preserve">update the oemanager WebApp for your deployed PASOE instances, especially in development. You can use the </w:t>
+        <w:t xml:space="preserve">update the </w:t>
+      </w:r>
+      <w:proofErr w:type="spellStart"/>
+      <w:r>
+        <w:t>oemanager</w:t>
+      </w:r>
+      <w:proofErr w:type="spellEnd"/>
+      <w:r>
+        <w:t xml:space="preserve"> WebApp for your deployed PASOE instances, especially in development. You can use the </w:t>
       </w:r>
       <w:r>
         <w:rPr>
@@ -2959,23 +3923,47 @@
         <w:t>Tomcat Manager</w:t>
       </w:r>
       <w:r>
-        <w:t xml:space="preserve"> to undeploy and deploy the WebApp as located in the </w:t>
-      </w:r>
-      <w:r>
-        <w:rPr>
-          <w:b/>
-        </w:rPr>
-        <w:t>DLC/servers/pasoe/extras</w:t>
+        <w:t xml:space="preserve"> to </w:t>
+      </w:r>
+      <w:proofErr w:type="spellStart"/>
+      <w:r>
+        <w:t>undeploy</w:t>
+      </w:r>
+      <w:proofErr w:type="spellEnd"/>
+      <w:r>
+        <w:t xml:space="preserve"> and deploy the WebApp as located in the </w:t>
+      </w:r>
+      <w:r>
+        <w:rPr>
+          <w:b/>
+        </w:rPr>
+        <w:t>DLC/servers/</w:t>
+      </w:r>
+      <w:proofErr w:type="spellStart"/>
+      <w:r>
+        <w:rPr>
+          <w:b/>
+        </w:rPr>
+        <w:t>pasoe</w:t>
+      </w:r>
+      <w:proofErr w:type="spellEnd"/>
+      <w:r>
+        <w:rPr>
+          <w:b/>
+        </w:rPr>
+        <w:t>/extras</w:t>
       </w:r>
       <w:r>
         <w:t xml:space="preserve"> folder as </w:t>
       </w:r>
+      <w:proofErr w:type="spellStart"/>
       <w:r>
         <w:rPr>
           <w:b/>
         </w:rPr>
         <w:t>oemanager.war</w:t>
       </w:r>
+      <w:proofErr w:type="spellEnd"/>
       <w:r>
         <w:t>.</w:t>
       </w:r>
@@ -2988,20 +3976,27 @@
       <w:r>
         <w:t xml:space="preserve"> the </w:t>
       </w:r>
+      <w:proofErr w:type="spellStart"/>
       <w:r>
         <w:rPr>
           <w:b/>
         </w:rPr>
         <w:t>OpenAPI</w:t>
       </w:r>
+      <w:proofErr w:type="spellEnd"/>
       <w:r>
         <w:t xml:space="preserve"> endpoints for monitoring your PASOE instance, as well as reading </w:t>
       </w:r>
       <w:r>
         <w:t xml:space="preserve">other </w:t>
       </w:r>
-      <w:r>
-        <w:t xml:space="preserve">OpenAPI </w:t>
+      <w:proofErr w:type="spellStart"/>
+      <w:r>
+        <w:t>OpenAPI</w:t>
+      </w:r>
+      <w:proofErr w:type="spellEnd"/>
+      <w:r>
+        <w:t xml:space="preserve"> </w:t>
       </w:r>
       <w:r>
         <w:t>data such as</w:t>
@@ -3020,9 +4015,11 @@
       <w:r>
         <w:t xml:space="preserve">After deploying the latest </w:t>
       </w:r>
+      <w:proofErr w:type="spellStart"/>
       <w:r>
         <w:t>oemanager</w:t>
       </w:r>
+      <w:proofErr w:type="spellEnd"/>
       <w:r>
         <w:t xml:space="preserve"> WebApp, locate the </w:t>
       </w:r>
@@ -3035,11 +4032,33 @@
       <w:r>
         <w:t xml:space="preserve"> file under the </w:t>
       </w:r>
-      <w:r>
-        <w:rPr>
-          <w:b/>
-        </w:rPr>
-        <w:t>webapps/oemanager/WEB-INF</w:t>
+      <w:proofErr w:type="spellStart"/>
+      <w:r>
+        <w:rPr>
+          <w:b/>
+        </w:rPr>
+        <w:t>webapps</w:t>
+      </w:r>
+      <w:proofErr w:type="spellEnd"/>
+      <w:r>
+        <w:rPr>
+          <w:b/>
+        </w:rPr>
+        <w:t>/</w:t>
+      </w:r>
+      <w:proofErr w:type="spellStart"/>
+      <w:r>
+        <w:rPr>
+          <w:b/>
+        </w:rPr>
+        <w:t>oemanager</w:t>
+      </w:r>
+      <w:proofErr w:type="spellEnd"/>
+      <w:r>
+        <w:rPr>
+          <w:b/>
+        </w:rPr>
+        <w:t>/WEB-INF</w:t>
       </w:r>
       <w:r>
         <w:t xml:space="preserve"> folder of your PASOE instance. Uncomment the line which begins with </w:t>
@@ -3048,7 +4067,21 @@
         <w:rPr>
           <w:b/>
         </w:rPr>
-        <w:t>&lt;intercept-url pattern="/doc/**"</w:t>
+        <w:t>&lt;intercept-</w:t>
+      </w:r>
+      <w:proofErr w:type="spellStart"/>
+      <w:r>
+        <w:rPr>
+          <w:b/>
+        </w:rPr>
+        <w:t>url</w:t>
+      </w:r>
+      <w:proofErr w:type="spellEnd"/>
+      <w:r>
+        <w:rPr>
+          <w:b/>
+        </w:rPr>
+        <w:t xml:space="preserve"> pattern="/doc/**"</w:t>
       </w:r>
       <w:r>
         <w:t xml:space="preserve"> to allow access to the /docs endpoint.</w:t>
@@ -3093,7 +4126,15 @@
         <w:t>to</w:t>
       </w:r>
       <w:r>
-        <w:t xml:space="preserve"> be redirected to the OpenAPI (Swagger) document viewer for the </w:t>
+        <w:t xml:space="preserve"> be redirected to the </w:t>
+      </w:r>
+      <w:proofErr w:type="spellStart"/>
+      <w:r>
+        <w:t>OpenAPI</w:t>
+      </w:r>
+      <w:proofErr w:type="spellEnd"/>
+      <w:r>
+        <w:t xml:space="preserve"> (Swagger) document viewer for the </w:t>
       </w:r>
       <w:r>
         <w:rPr>
@@ -3171,19 +4212,26 @@
       </w:pPr>
       <w:r>
         <w:lastRenderedPageBreak/>
-        <w:t>Adding Support for OpenAPI</w:t>
-      </w:r>
+        <w:t xml:space="preserve">Adding Support for </w:t>
+      </w:r>
+      <w:proofErr w:type="spellStart"/>
+      <w:r>
+        <w:t>OpenAPI</w:t>
+      </w:r>
+      <w:proofErr w:type="spellEnd"/>
     </w:p>
     <w:p>
       <w:r>
         <w:t xml:space="preserve">This feature assumes that you are utilizing the </w:t>
       </w:r>
+      <w:proofErr w:type="spellStart"/>
       <w:r>
         <w:rPr>
           <w:b/>
         </w:rPr>
         <w:t>DataObjectHandler</w:t>
       </w:r>
+      <w:proofErr w:type="spellEnd"/>
       <w:r>
         <w:t xml:space="preserve"> </w:t>
       </w:r>
@@ -3191,7 +4239,41 @@
         <w:t>for your available API resources</w:t>
       </w:r>
       <w:r>
-        <w:t>, and have previously configured the standard Spark/startup.r and Spark/shutdown.r as your sessionStartupProc and sessionShutdownProc entries, respectively.</w:t>
+        <w:t>, and have previously configured the standard Spark/</w:t>
+      </w:r>
+      <w:proofErr w:type="spellStart"/>
+      <w:proofErr w:type="gramStart"/>
+      <w:r>
+        <w:t>startup.r</w:t>
+      </w:r>
+      <w:proofErr w:type="spellEnd"/>
+      <w:proofErr w:type="gramEnd"/>
+      <w:r>
+        <w:t xml:space="preserve"> and Spark/</w:t>
+      </w:r>
+      <w:proofErr w:type="spellStart"/>
+      <w:r>
+        <w:t>shutdown.r</w:t>
+      </w:r>
+      <w:proofErr w:type="spellEnd"/>
+      <w:r>
+        <w:t xml:space="preserve"> as your </w:t>
+      </w:r>
+      <w:proofErr w:type="spellStart"/>
+      <w:r>
+        <w:t>sessionStartupProc</w:t>
+      </w:r>
+      <w:proofErr w:type="spellEnd"/>
+      <w:r>
+        <w:t xml:space="preserve"> and </w:t>
+      </w:r>
+      <w:proofErr w:type="spellStart"/>
+      <w:r>
+        <w:t>sessionShutdownProc</w:t>
+      </w:r>
+      <w:proofErr w:type="spellEnd"/>
+      <w:r>
+        <w:t xml:space="preserve"> entries, respectively.</w:t>
       </w:r>
     </w:p>
     <w:p>
@@ -3215,7 +4297,15 @@
         <w:t>ABL Service</w:t>
       </w:r>
       <w:r>
-        <w:t xml:space="preserve"> called “CatalogService”</w:t>
+        <w:t xml:space="preserve"> called “</w:t>
+      </w:r>
+      <w:proofErr w:type="spellStart"/>
+      <w:r>
+        <w:t>CatalogService</w:t>
+      </w:r>
+      <w:proofErr w:type="spellEnd"/>
+      <w:r>
+        <w:t>”</w:t>
       </w:r>
       <w:r>
         <w:t xml:space="preserve"> or “catalog”</w:t>
@@ -3256,18 +4346,24 @@
       <w:r>
         <w:t xml:space="preserve">For the </w:t>
       </w:r>
+      <w:proofErr w:type="spellStart"/>
       <w:r>
         <w:rPr>
           <w:b/>
         </w:rPr>
         <w:t>WebHandler</w:t>
       </w:r>
+      <w:proofErr w:type="spellEnd"/>
       <w:r>
         <w:t xml:space="preserve"> class use “</w:t>
       </w:r>
+      <w:proofErr w:type="spellStart"/>
+      <w:proofErr w:type="gramStart"/>
       <w:r>
         <w:t>OpenEdge.Web.DataObject.DataObjectHandler</w:t>
       </w:r>
+      <w:proofErr w:type="spellEnd"/>
+      <w:proofErr w:type="gramEnd"/>
       <w:r>
         <w:t>”</w:t>
       </w:r>
@@ -3305,8 +4401,13 @@
         </w:numPr>
       </w:pPr>
       <w:r>
-        <w:t>/catalog/openapi</w:t>
-      </w:r>
+        <w:t>/catalog/</w:t>
+      </w:r>
+      <w:proofErr w:type="spellStart"/>
+      <w:r>
+        <w:t>openapi</w:t>
+      </w:r>
+      <w:proofErr w:type="spellEnd"/>
     </w:p>
     <w:p>
       <w:pPr>
@@ -3383,7 +4484,29 @@
         <w:rPr>
           <w:rFonts w:ascii="Source Code Pro" w:hAnsi="Source Code Pro" w:cs="Source Code Pro"/>
         </w:rPr>
-        <w:t>"/web/catalog","GET","permitAll()"</w:t>
+        <w:t>"/web/catalog","GET","</w:t>
+      </w:r>
+      <w:proofErr w:type="spellStart"/>
+      <w:proofErr w:type="gramStart"/>
+      <w:r>
+        <w:rPr>
+          <w:rFonts w:ascii="Source Code Pro" w:hAnsi="Source Code Pro" w:cs="Source Code Pro"/>
+        </w:rPr>
+        <w:t>permitAll</w:t>
+      </w:r>
+      <w:proofErr w:type="spellEnd"/>
+      <w:r>
+        <w:rPr>
+          <w:rFonts w:ascii="Source Code Pro" w:hAnsi="Source Code Pro" w:cs="Source Code Pro"/>
+        </w:rPr>
+        <w:t>(</w:t>
+      </w:r>
+      <w:proofErr w:type="gramEnd"/>
+      <w:r>
+        <w:rPr>
+          <w:rFonts w:ascii="Source Code Pro" w:hAnsi="Source Code Pro" w:cs="Source Code Pro"/>
+        </w:rPr>
+        <w:t>)"</w:t>
       </w:r>
     </w:p>
     <w:p>
@@ -3396,6 +4519,7 @@
         </w:rPr>
         <w:t>"/web/catalog/</w:t>
       </w:r>
+      <w:proofErr w:type="spellStart"/>
       <w:r>
         <w:rPr>
           <w:rFonts w:ascii="Source Code Pro" w:hAnsi="Source Code Pro" w:cs="Source Code Pro"/>
@@ -3403,11 +4527,34 @@
         </w:rPr>
         <w:t>openapi</w:t>
       </w:r>
+      <w:proofErr w:type="spellEnd"/>
       <w:r>
         <w:rPr>
           <w:rFonts w:ascii="Source Code Pro" w:hAnsi="Source Code Pro" w:cs="Source Code Pro"/>
         </w:rPr>
-        <w:t>","GET","permitAll()"</w:t>
+        <w:t>","GET","</w:t>
+      </w:r>
+      <w:proofErr w:type="spellStart"/>
+      <w:proofErr w:type="gramStart"/>
+      <w:r>
+        <w:rPr>
+          <w:rFonts w:ascii="Source Code Pro" w:hAnsi="Source Code Pro" w:cs="Source Code Pro"/>
+        </w:rPr>
+        <w:t>permitAll</w:t>
+      </w:r>
+      <w:proofErr w:type="spellEnd"/>
+      <w:r>
+        <w:rPr>
+          <w:rFonts w:ascii="Source Code Pro" w:hAnsi="Source Code Pro" w:cs="Source Code Pro"/>
+        </w:rPr>
+        <w:t>(</w:t>
+      </w:r>
+      <w:proofErr w:type="gramEnd"/>
+      <w:r>
+        <w:rPr>
+          <w:rFonts w:ascii="Source Code Pro" w:hAnsi="Source Code Pro" w:cs="Source Code Pro"/>
+        </w:rPr>
+        <w:t>)"</w:t>
       </w:r>
     </w:p>
     <w:p>
@@ -3427,8 +4574,6 @@
       <w:r>
         <w:t>close the security file.</w:t>
       </w:r>
-      <w:bookmarkStart w:id="0" w:name="_GoBack"/>
-      <w:bookmarkEnd w:id="0"/>
     </w:p>
     <w:p>
       <w:pPr>
@@ -3481,12 +4626,1767 @@
       </w:pPr>
       <w:r>
         <w:lastRenderedPageBreak/>
+        <w:t>Mapping the Service</w:t>
+      </w:r>
+    </w:p>
+    <w:p>
+      <w:r>
+        <w:t>We also require a m</w:t>
+      </w:r>
+      <w:r>
+        <w:t>apping</w:t>
+      </w:r>
+      <w:r>
+        <w:t xml:space="preserve"> file to describe our new service endpoints. To do this, create a “</w:t>
+      </w:r>
+      <w:proofErr w:type="spellStart"/>
+      <w:r>
+        <w:rPr>
+          <w:b/>
+        </w:rPr>
+        <w:t>catalog.map</w:t>
+      </w:r>
+      <w:proofErr w:type="spellEnd"/>
+      <w:r>
+        <w:t xml:space="preserve">” file at </w:t>
+      </w:r>
+      <w:proofErr w:type="spellStart"/>
+      <w:r>
+        <w:t>PASOEContent</w:t>
+      </w:r>
+      <w:proofErr w:type="spellEnd"/>
+      <w:r>
+        <w:t>/WEB-INF/</w:t>
+      </w:r>
+      <w:proofErr w:type="spellStart"/>
+      <w:r>
+        <w:t>openedge</w:t>
+      </w:r>
+      <w:proofErr w:type="spellEnd"/>
+      <w:r>
+        <w:t xml:space="preserve"> with the following JSON: </w:t>
+      </w:r>
+    </w:p>
+    <w:p>
+      <w:pPr>
+        <w:autoSpaceDE w:val="0"/>
+        <w:autoSpaceDN w:val="0"/>
+        <w:adjustRightInd w:val="0"/>
+        <w:spacing w:before="0"/>
+        <w:ind w:right="-1440"/>
+        <w:rPr>
+          <w:rFonts w:ascii="Courier New" w:hAnsi="Courier New" w:cs="Courier New"/>
+          <w:sz w:val="16"/>
+          <w:szCs w:val="16"/>
+        </w:rPr>
+      </w:pPr>
+    </w:p>
+    <w:p>
+      <w:pPr>
+        <w:autoSpaceDE w:val="0"/>
+        <w:autoSpaceDN w:val="0"/>
+        <w:adjustRightInd w:val="0"/>
+        <w:spacing w:before="0"/>
+        <w:ind w:right="-1440"/>
+        <w:rPr>
+          <w:rFonts w:ascii="Courier New" w:hAnsi="Courier New" w:cs="Courier New"/>
+          <w:sz w:val="17"/>
+          <w:szCs w:val="17"/>
+        </w:rPr>
+      </w:pPr>
+      <w:r>
+        <w:rPr>
+          <w:rFonts w:ascii="Courier New" w:hAnsi="Courier New" w:cs="Courier New"/>
+          <w:sz w:val="17"/>
+          <w:szCs w:val="17"/>
+        </w:rPr>
+        <w:t>{</w:t>
+      </w:r>
+    </w:p>
+    <w:p>
+      <w:pPr>
+        <w:autoSpaceDE w:val="0"/>
+        <w:autoSpaceDN w:val="0"/>
+        <w:adjustRightInd w:val="0"/>
+        <w:spacing w:before="0"/>
+        <w:ind w:right="-1440"/>
+        <w:rPr>
+          <w:rFonts w:ascii="Courier New" w:hAnsi="Courier New" w:cs="Courier New"/>
+          <w:sz w:val="17"/>
+          <w:szCs w:val="17"/>
+        </w:rPr>
+      </w:pPr>
+      <w:r>
+        <w:rPr>
+          <w:rFonts w:ascii="Courier New" w:hAnsi="Courier New" w:cs="Courier New"/>
+          <w:sz w:val="17"/>
+          <w:szCs w:val="17"/>
+        </w:rPr>
+        <w:t xml:space="preserve">    "services": {</w:t>
+      </w:r>
+    </w:p>
+    <w:p>
+      <w:pPr>
+        <w:autoSpaceDE w:val="0"/>
+        <w:autoSpaceDN w:val="0"/>
+        <w:adjustRightInd w:val="0"/>
+        <w:spacing w:before="0"/>
+        <w:ind w:right="-1440"/>
+        <w:rPr>
+          <w:rFonts w:ascii="Courier New" w:hAnsi="Courier New" w:cs="Courier New"/>
+          <w:sz w:val="17"/>
+          <w:szCs w:val="17"/>
+        </w:rPr>
+      </w:pPr>
+      <w:r>
+        <w:rPr>
+          <w:rFonts w:ascii="Courier New" w:hAnsi="Courier New" w:cs="Courier New"/>
+          <w:sz w:val="17"/>
+          <w:szCs w:val="17"/>
+        </w:rPr>
+        <w:t xml:space="preserve">        "catalog": {</w:t>
+      </w:r>
+    </w:p>
+    <w:p>
+      <w:pPr>
+        <w:autoSpaceDE w:val="0"/>
+        <w:autoSpaceDN w:val="0"/>
+        <w:adjustRightInd w:val="0"/>
+        <w:spacing w:before="0"/>
+        <w:ind w:right="-1440"/>
+        <w:rPr>
+          <w:rFonts w:ascii="Courier New" w:hAnsi="Courier New" w:cs="Courier New"/>
+          <w:sz w:val="17"/>
+          <w:szCs w:val="17"/>
+        </w:rPr>
+      </w:pPr>
+      <w:r>
+        <w:rPr>
+          <w:rFonts w:ascii="Courier New" w:hAnsi="Courier New" w:cs="Courier New"/>
+          <w:sz w:val="17"/>
+          <w:szCs w:val="17"/>
+        </w:rPr>
+        <w:t xml:space="preserve">            "version": "1.0.0",</w:t>
+      </w:r>
+    </w:p>
+    <w:p>
+      <w:pPr>
+        <w:autoSpaceDE w:val="0"/>
+        <w:autoSpaceDN w:val="0"/>
+        <w:adjustRightInd w:val="0"/>
+        <w:spacing w:before="0"/>
+        <w:ind w:right="-1440"/>
+        <w:rPr>
+          <w:rFonts w:ascii="Courier New" w:hAnsi="Courier New" w:cs="Courier New"/>
+          <w:sz w:val="17"/>
+          <w:szCs w:val="17"/>
+        </w:rPr>
+      </w:pPr>
+      <w:r>
+        <w:rPr>
+          <w:rFonts w:ascii="Courier New" w:hAnsi="Courier New" w:cs="Courier New"/>
+          <w:sz w:val="17"/>
+          <w:szCs w:val="17"/>
+        </w:rPr>
+        <w:t xml:space="preserve">            "operations": {</w:t>
+      </w:r>
+    </w:p>
+    <w:p>
+      <w:pPr>
+        <w:autoSpaceDE w:val="0"/>
+        <w:autoSpaceDN w:val="0"/>
+        <w:adjustRightInd w:val="0"/>
+        <w:spacing w:before="0"/>
+        <w:ind w:right="-1440"/>
+        <w:rPr>
+          <w:rFonts w:ascii="Courier New" w:hAnsi="Courier New" w:cs="Courier New"/>
+          <w:sz w:val="17"/>
+          <w:szCs w:val="17"/>
+        </w:rPr>
+      </w:pPr>
+      <w:r>
+        <w:rPr>
+          <w:rFonts w:ascii="Courier New" w:hAnsi="Courier New" w:cs="Courier New"/>
+          <w:sz w:val="17"/>
+          <w:szCs w:val="17"/>
+        </w:rPr>
+        <w:t xml:space="preserve">                "/": {</w:t>
+      </w:r>
+    </w:p>
+    <w:p>
+      <w:pPr>
+        <w:autoSpaceDE w:val="0"/>
+        <w:autoSpaceDN w:val="0"/>
+        <w:adjustRightInd w:val="0"/>
+        <w:spacing w:before="0"/>
+        <w:ind w:right="-1440"/>
+        <w:rPr>
+          <w:rFonts w:ascii="Courier New" w:hAnsi="Courier New" w:cs="Courier New"/>
+          <w:sz w:val="17"/>
+          <w:szCs w:val="17"/>
+        </w:rPr>
+      </w:pPr>
+      <w:r>
+        <w:rPr>
+          <w:rFonts w:ascii="Courier New" w:hAnsi="Courier New" w:cs="Courier New"/>
+          <w:sz w:val="17"/>
+          <w:szCs w:val="17"/>
+        </w:rPr>
+        <w:t xml:space="preserve">                    "GET": {</w:t>
+      </w:r>
+    </w:p>
+    <w:p>
+      <w:pPr>
+        <w:autoSpaceDE w:val="0"/>
+        <w:autoSpaceDN w:val="0"/>
+        <w:adjustRightInd w:val="0"/>
+        <w:spacing w:before="0"/>
+        <w:ind w:right="-1440"/>
+        <w:rPr>
+          <w:rFonts w:ascii="Courier New" w:hAnsi="Courier New" w:cs="Courier New"/>
+          <w:sz w:val="17"/>
+          <w:szCs w:val="17"/>
+        </w:rPr>
+      </w:pPr>
+      <w:r>
+        <w:rPr>
+          <w:rFonts w:ascii="Courier New" w:hAnsi="Courier New" w:cs="Courier New"/>
+          <w:sz w:val="17"/>
+          <w:szCs w:val="17"/>
+        </w:rPr>
+        <w:t xml:space="preserve">                        "</w:t>
+      </w:r>
+      <w:proofErr w:type="spellStart"/>
+      <w:r>
+        <w:rPr>
+          <w:rFonts w:ascii="Courier New" w:hAnsi="Courier New" w:cs="Courier New"/>
+          <w:sz w:val="17"/>
+          <w:szCs w:val="17"/>
+        </w:rPr>
+        <w:t>contentType</w:t>
+      </w:r>
+      <w:proofErr w:type="spellEnd"/>
+      <w:r>
+        <w:rPr>
+          <w:rFonts w:ascii="Courier New" w:hAnsi="Courier New" w:cs="Courier New"/>
+          <w:sz w:val="17"/>
+          <w:szCs w:val="17"/>
+        </w:rPr>
+        <w:t>": "application/</w:t>
+      </w:r>
+      <w:proofErr w:type="spellStart"/>
+      <w:r>
+        <w:rPr>
+          <w:rFonts w:ascii="Courier New" w:hAnsi="Courier New" w:cs="Courier New"/>
+          <w:sz w:val="17"/>
+          <w:szCs w:val="17"/>
+        </w:rPr>
+        <w:t>json</w:t>
+      </w:r>
+      <w:proofErr w:type="spellEnd"/>
+      <w:r>
+        <w:rPr>
+          <w:rFonts w:ascii="Courier New" w:hAnsi="Courier New" w:cs="Courier New"/>
+          <w:sz w:val="17"/>
+          <w:szCs w:val="17"/>
+        </w:rPr>
+        <w:t>",</w:t>
+      </w:r>
+    </w:p>
+    <w:p>
+      <w:pPr>
+        <w:autoSpaceDE w:val="0"/>
+        <w:autoSpaceDN w:val="0"/>
+        <w:adjustRightInd w:val="0"/>
+        <w:spacing w:before="0"/>
+        <w:ind w:right="-1440"/>
+        <w:rPr>
+          <w:rFonts w:ascii="Courier New" w:hAnsi="Courier New" w:cs="Courier New"/>
+          <w:sz w:val="17"/>
+          <w:szCs w:val="17"/>
+        </w:rPr>
+      </w:pPr>
+      <w:r>
+        <w:rPr>
+          <w:rFonts w:ascii="Courier New" w:hAnsi="Courier New" w:cs="Courier New"/>
+          <w:sz w:val="17"/>
+          <w:szCs w:val="17"/>
+        </w:rPr>
+        <w:t xml:space="preserve">                        "</w:t>
+      </w:r>
+      <w:proofErr w:type="spellStart"/>
+      <w:r>
+        <w:rPr>
+          <w:rFonts w:ascii="Courier New" w:hAnsi="Courier New" w:cs="Courier New"/>
+          <w:sz w:val="17"/>
+          <w:szCs w:val="17"/>
+        </w:rPr>
+        <w:t>statusCode</w:t>
+      </w:r>
+      <w:proofErr w:type="spellEnd"/>
+      <w:r>
+        <w:rPr>
+          <w:rFonts w:ascii="Courier New" w:hAnsi="Courier New" w:cs="Courier New"/>
+          <w:sz w:val="17"/>
+          <w:szCs w:val="17"/>
+        </w:rPr>
+        <w:t>":</w:t>
+      </w:r>
+      <w:bookmarkStart w:id="0" w:name="_GoBack"/>
+      <w:bookmarkEnd w:id="0"/>
+      <w:r>
+        <w:rPr>
+          <w:rFonts w:ascii="Courier New" w:hAnsi="Courier New" w:cs="Courier New"/>
+          <w:sz w:val="17"/>
+          <w:szCs w:val="17"/>
+        </w:rPr>
+        <w:t xml:space="preserve"> 200,</w:t>
+      </w:r>
+    </w:p>
+    <w:p>
+      <w:pPr>
+        <w:autoSpaceDE w:val="0"/>
+        <w:autoSpaceDN w:val="0"/>
+        <w:adjustRightInd w:val="0"/>
+        <w:spacing w:before="0"/>
+        <w:ind w:right="-1440"/>
+        <w:rPr>
+          <w:rFonts w:ascii="Courier New" w:hAnsi="Courier New" w:cs="Courier New"/>
+          <w:sz w:val="17"/>
+          <w:szCs w:val="17"/>
+        </w:rPr>
+      </w:pPr>
+      <w:r>
+        <w:rPr>
+          <w:rFonts w:ascii="Courier New" w:hAnsi="Courier New" w:cs="Courier New"/>
+          <w:sz w:val="17"/>
+          <w:szCs w:val="17"/>
+        </w:rPr>
+        <w:t xml:space="preserve">                        "entity": {</w:t>
+      </w:r>
+    </w:p>
+    <w:p>
+      <w:pPr>
+        <w:autoSpaceDE w:val="0"/>
+        <w:autoSpaceDN w:val="0"/>
+        <w:adjustRightInd w:val="0"/>
+        <w:spacing w:before="0"/>
+        <w:ind w:right="-1440"/>
+        <w:rPr>
+          <w:rFonts w:ascii="Courier New" w:hAnsi="Courier New" w:cs="Courier New"/>
+          <w:sz w:val="17"/>
+          <w:szCs w:val="17"/>
+        </w:rPr>
+      </w:pPr>
+      <w:r>
+        <w:rPr>
+          <w:rFonts w:ascii="Courier New" w:hAnsi="Courier New" w:cs="Courier New"/>
+          <w:sz w:val="17"/>
+          <w:szCs w:val="17"/>
+        </w:rPr>
+        <w:t xml:space="preserve">                            "name": "</w:t>
+      </w:r>
+      <w:proofErr w:type="spellStart"/>
+      <w:proofErr w:type="gramStart"/>
+      <w:r>
+        <w:rPr>
+          <w:rFonts w:ascii="Courier New" w:hAnsi="Courier New" w:cs="Courier New"/>
+          <w:sz w:val="17"/>
+          <w:szCs w:val="17"/>
+        </w:rPr>
+        <w:t>Spark.Core.Service.Catalog</w:t>
+      </w:r>
+      <w:proofErr w:type="spellEnd"/>
+      <w:proofErr w:type="gramEnd"/>
+      <w:r>
+        <w:rPr>
+          <w:rFonts w:ascii="Courier New" w:hAnsi="Courier New" w:cs="Courier New"/>
+          <w:sz w:val="17"/>
+          <w:szCs w:val="17"/>
+        </w:rPr>
+        <w:t>",</w:t>
+      </w:r>
+    </w:p>
+    <w:p>
+      <w:pPr>
+        <w:autoSpaceDE w:val="0"/>
+        <w:autoSpaceDN w:val="0"/>
+        <w:adjustRightInd w:val="0"/>
+        <w:spacing w:before="0"/>
+        <w:ind w:right="-1440"/>
+        <w:rPr>
+          <w:rFonts w:ascii="Courier New" w:hAnsi="Courier New" w:cs="Courier New"/>
+          <w:sz w:val="17"/>
+          <w:szCs w:val="17"/>
+        </w:rPr>
+      </w:pPr>
+      <w:r>
+        <w:rPr>
+          <w:rFonts w:ascii="Courier New" w:hAnsi="Courier New" w:cs="Courier New"/>
+          <w:sz w:val="17"/>
+          <w:szCs w:val="17"/>
+        </w:rPr>
+        <w:t xml:space="preserve">                            "function": "</w:t>
+      </w:r>
+      <w:proofErr w:type="spellStart"/>
+      <w:r>
+        <w:rPr>
+          <w:rFonts w:ascii="Courier New" w:hAnsi="Courier New" w:cs="Courier New"/>
+          <w:sz w:val="17"/>
+          <w:szCs w:val="17"/>
+        </w:rPr>
+        <w:t>getCatalog</w:t>
+      </w:r>
+      <w:proofErr w:type="spellEnd"/>
+      <w:r>
+        <w:rPr>
+          <w:rFonts w:ascii="Courier New" w:hAnsi="Courier New" w:cs="Courier New"/>
+          <w:sz w:val="17"/>
+          <w:szCs w:val="17"/>
+        </w:rPr>
+        <w:t>",</w:t>
+      </w:r>
+    </w:p>
+    <w:p>
+      <w:pPr>
+        <w:autoSpaceDE w:val="0"/>
+        <w:autoSpaceDN w:val="0"/>
+        <w:adjustRightInd w:val="0"/>
+        <w:spacing w:before="0"/>
+        <w:ind w:right="-1440"/>
+        <w:rPr>
+          <w:rFonts w:ascii="Courier New" w:hAnsi="Courier New" w:cs="Courier New"/>
+          <w:sz w:val="17"/>
+          <w:szCs w:val="17"/>
+        </w:rPr>
+      </w:pPr>
+      <w:r>
+        <w:rPr>
+          <w:rFonts w:ascii="Courier New" w:hAnsi="Courier New" w:cs="Courier New"/>
+          <w:sz w:val="17"/>
+          <w:szCs w:val="17"/>
+        </w:rPr>
+        <w:t xml:space="preserve">                            "</w:t>
+      </w:r>
+      <w:proofErr w:type="spellStart"/>
+      <w:r>
+        <w:rPr>
+          <w:rFonts w:ascii="Courier New" w:hAnsi="Courier New" w:cs="Courier New"/>
+          <w:sz w:val="17"/>
+          <w:szCs w:val="17"/>
+        </w:rPr>
+        <w:t>typeof</w:t>
+      </w:r>
+      <w:proofErr w:type="spellEnd"/>
+      <w:r>
+        <w:rPr>
+          <w:rFonts w:ascii="Courier New" w:hAnsi="Courier New" w:cs="Courier New"/>
+          <w:sz w:val="17"/>
+          <w:szCs w:val="17"/>
+        </w:rPr>
+        <w:t>": "</w:t>
+      </w:r>
+      <w:proofErr w:type="spellStart"/>
+      <w:proofErr w:type="gramStart"/>
+      <w:r>
+        <w:rPr>
+          <w:rFonts w:ascii="Courier New" w:hAnsi="Courier New" w:cs="Courier New"/>
+          <w:sz w:val="17"/>
+          <w:szCs w:val="17"/>
+        </w:rPr>
+        <w:t>Progress.Lang.Object</w:t>
+      </w:r>
+      <w:proofErr w:type="spellEnd"/>
+      <w:proofErr w:type="gramEnd"/>
+      <w:r>
+        <w:rPr>
+          <w:rFonts w:ascii="Courier New" w:hAnsi="Courier New" w:cs="Courier New"/>
+          <w:sz w:val="17"/>
+          <w:szCs w:val="17"/>
+        </w:rPr>
+        <w:t>",</w:t>
+      </w:r>
+    </w:p>
+    <w:p>
+      <w:pPr>
+        <w:autoSpaceDE w:val="0"/>
+        <w:autoSpaceDN w:val="0"/>
+        <w:adjustRightInd w:val="0"/>
+        <w:spacing w:before="0"/>
+        <w:ind w:right="-1440"/>
+        <w:rPr>
+          <w:rFonts w:ascii="Courier New" w:hAnsi="Courier New" w:cs="Courier New"/>
+          <w:sz w:val="17"/>
+          <w:szCs w:val="17"/>
+        </w:rPr>
+      </w:pPr>
+      <w:r>
+        <w:rPr>
+          <w:rFonts w:ascii="Courier New" w:hAnsi="Courier New" w:cs="Courier New"/>
+          <w:sz w:val="17"/>
+          <w:szCs w:val="17"/>
+        </w:rPr>
+        <w:t xml:space="preserve">                            "</w:t>
+      </w:r>
+      <w:proofErr w:type="spellStart"/>
+      <w:r>
+        <w:rPr>
+          <w:rFonts w:ascii="Courier New" w:hAnsi="Courier New" w:cs="Courier New"/>
+          <w:sz w:val="17"/>
+          <w:szCs w:val="17"/>
+        </w:rPr>
+        <w:t>arg</w:t>
+      </w:r>
+      <w:proofErr w:type="spellEnd"/>
+      <w:r>
+        <w:rPr>
+          <w:rFonts w:ascii="Courier New" w:hAnsi="Courier New" w:cs="Courier New"/>
+          <w:sz w:val="17"/>
+          <w:szCs w:val="17"/>
+        </w:rPr>
+        <w:t>": [{</w:t>
+      </w:r>
+    </w:p>
+    <w:p>
+      <w:pPr>
+        <w:autoSpaceDE w:val="0"/>
+        <w:autoSpaceDN w:val="0"/>
+        <w:adjustRightInd w:val="0"/>
+        <w:spacing w:before="0"/>
+        <w:ind w:right="-1440"/>
+        <w:rPr>
+          <w:rFonts w:ascii="Courier New" w:hAnsi="Courier New" w:cs="Courier New"/>
+          <w:sz w:val="17"/>
+          <w:szCs w:val="17"/>
+        </w:rPr>
+      </w:pPr>
+      <w:r>
+        <w:rPr>
+          <w:rFonts w:ascii="Courier New" w:hAnsi="Courier New" w:cs="Courier New"/>
+          <w:sz w:val="17"/>
+          <w:szCs w:val="17"/>
+        </w:rPr>
+        <w:t xml:space="preserve">                                "</w:t>
+      </w:r>
+      <w:proofErr w:type="spellStart"/>
+      <w:r>
+        <w:rPr>
+          <w:rFonts w:ascii="Courier New" w:hAnsi="Courier New" w:cs="Courier New"/>
+          <w:sz w:val="17"/>
+          <w:szCs w:val="17"/>
+        </w:rPr>
+        <w:t>ablName</w:t>
+      </w:r>
+      <w:proofErr w:type="spellEnd"/>
+      <w:r>
+        <w:rPr>
+          <w:rFonts w:ascii="Courier New" w:hAnsi="Courier New" w:cs="Courier New"/>
+          <w:sz w:val="17"/>
+          <w:szCs w:val="17"/>
+        </w:rPr>
+        <w:t>": "catalog",</w:t>
+      </w:r>
+    </w:p>
+    <w:p>
+      <w:pPr>
+        <w:autoSpaceDE w:val="0"/>
+        <w:autoSpaceDN w:val="0"/>
+        <w:adjustRightInd w:val="0"/>
+        <w:spacing w:before="0"/>
+        <w:ind w:right="-1440"/>
+        <w:rPr>
+          <w:rFonts w:ascii="Courier New" w:hAnsi="Courier New" w:cs="Courier New"/>
+          <w:sz w:val="17"/>
+          <w:szCs w:val="17"/>
+        </w:rPr>
+      </w:pPr>
+      <w:r>
+        <w:rPr>
+          <w:rFonts w:ascii="Courier New" w:hAnsi="Courier New" w:cs="Courier New"/>
+          <w:sz w:val="17"/>
+          <w:szCs w:val="17"/>
+        </w:rPr>
+        <w:t xml:space="preserve">                                "</w:t>
+      </w:r>
+      <w:proofErr w:type="spellStart"/>
+      <w:r>
+        <w:rPr>
+          <w:rFonts w:ascii="Courier New" w:hAnsi="Courier New" w:cs="Courier New"/>
+          <w:sz w:val="17"/>
+          <w:szCs w:val="17"/>
+        </w:rPr>
+        <w:t>ablType</w:t>
+      </w:r>
+      <w:proofErr w:type="spellEnd"/>
+      <w:r>
+        <w:rPr>
+          <w:rFonts w:ascii="Courier New" w:hAnsi="Courier New" w:cs="Courier New"/>
+          <w:sz w:val="17"/>
+          <w:szCs w:val="17"/>
+        </w:rPr>
+        <w:t xml:space="preserve">": "class </w:t>
+      </w:r>
+      <w:proofErr w:type="spellStart"/>
+      <w:proofErr w:type="gramStart"/>
+      <w:r>
+        <w:rPr>
+          <w:rFonts w:ascii="Courier New" w:hAnsi="Courier New" w:cs="Courier New"/>
+          <w:sz w:val="17"/>
+          <w:szCs w:val="17"/>
+        </w:rPr>
+        <w:t>Progress.Json.ObjectModel.JsonObject</w:t>
+      </w:r>
+      <w:proofErr w:type="spellEnd"/>
+      <w:proofErr w:type="gramEnd"/>
+      <w:r>
+        <w:rPr>
+          <w:rFonts w:ascii="Courier New" w:hAnsi="Courier New" w:cs="Courier New"/>
+          <w:sz w:val="17"/>
+          <w:szCs w:val="17"/>
+        </w:rPr>
+        <w:t>",</w:t>
+      </w:r>
+    </w:p>
+    <w:p>
+      <w:pPr>
+        <w:autoSpaceDE w:val="0"/>
+        <w:autoSpaceDN w:val="0"/>
+        <w:adjustRightInd w:val="0"/>
+        <w:spacing w:before="0"/>
+        <w:ind w:right="-1440"/>
+        <w:rPr>
+          <w:rFonts w:ascii="Courier New" w:hAnsi="Courier New" w:cs="Courier New"/>
+          <w:sz w:val="17"/>
+          <w:szCs w:val="17"/>
+        </w:rPr>
+      </w:pPr>
+      <w:r>
+        <w:rPr>
+          <w:rFonts w:ascii="Courier New" w:hAnsi="Courier New" w:cs="Courier New"/>
+          <w:sz w:val="17"/>
+          <w:szCs w:val="17"/>
+        </w:rPr>
+        <w:t xml:space="preserve">                                "</w:t>
+      </w:r>
+      <w:proofErr w:type="spellStart"/>
+      <w:r>
+        <w:rPr>
+          <w:rFonts w:ascii="Courier New" w:hAnsi="Courier New" w:cs="Courier New"/>
+          <w:sz w:val="17"/>
+          <w:szCs w:val="17"/>
+        </w:rPr>
+        <w:t>ioMode</w:t>
+      </w:r>
+      <w:proofErr w:type="spellEnd"/>
+      <w:r>
+        <w:rPr>
+          <w:rFonts w:ascii="Courier New" w:hAnsi="Courier New" w:cs="Courier New"/>
+          <w:sz w:val="17"/>
+          <w:szCs w:val="17"/>
+        </w:rPr>
+        <w:t>": "Output",</w:t>
+      </w:r>
+    </w:p>
+    <w:p>
+      <w:pPr>
+        <w:autoSpaceDE w:val="0"/>
+        <w:autoSpaceDN w:val="0"/>
+        <w:adjustRightInd w:val="0"/>
+        <w:spacing w:before="0"/>
+        <w:ind w:right="-1440"/>
+        <w:rPr>
+          <w:rFonts w:ascii="Courier New" w:hAnsi="Courier New" w:cs="Courier New"/>
+          <w:sz w:val="17"/>
+          <w:szCs w:val="17"/>
+        </w:rPr>
+      </w:pPr>
+      <w:r>
+        <w:rPr>
+          <w:rFonts w:ascii="Courier New" w:hAnsi="Courier New" w:cs="Courier New"/>
+          <w:sz w:val="17"/>
+          <w:szCs w:val="17"/>
+        </w:rPr>
+        <w:t xml:space="preserve">                                "</w:t>
+      </w:r>
+      <w:proofErr w:type="spellStart"/>
+      <w:r>
+        <w:rPr>
+          <w:rFonts w:ascii="Courier New" w:hAnsi="Courier New" w:cs="Courier New"/>
+          <w:sz w:val="17"/>
+          <w:szCs w:val="17"/>
+        </w:rPr>
+        <w:t>msgElem</w:t>
+      </w:r>
+      <w:proofErr w:type="spellEnd"/>
+      <w:r>
+        <w:rPr>
+          <w:rFonts w:ascii="Courier New" w:hAnsi="Courier New" w:cs="Courier New"/>
+          <w:sz w:val="17"/>
+          <w:szCs w:val="17"/>
+        </w:rPr>
+        <w:t>": {</w:t>
+      </w:r>
+    </w:p>
+    <w:p>
+      <w:pPr>
+        <w:autoSpaceDE w:val="0"/>
+        <w:autoSpaceDN w:val="0"/>
+        <w:adjustRightInd w:val="0"/>
+        <w:spacing w:before="0"/>
+        <w:ind w:right="-1440"/>
+        <w:rPr>
+          <w:rFonts w:ascii="Courier New" w:hAnsi="Courier New" w:cs="Courier New"/>
+          <w:sz w:val="17"/>
+          <w:szCs w:val="17"/>
+        </w:rPr>
+      </w:pPr>
+      <w:r>
+        <w:rPr>
+          <w:rFonts w:ascii="Courier New" w:hAnsi="Courier New" w:cs="Courier New"/>
+          <w:sz w:val="17"/>
+          <w:szCs w:val="17"/>
+        </w:rPr>
+        <w:t xml:space="preserve">                                    "type": "BODY",</w:t>
+      </w:r>
+    </w:p>
+    <w:p>
+      <w:pPr>
+        <w:autoSpaceDE w:val="0"/>
+        <w:autoSpaceDN w:val="0"/>
+        <w:adjustRightInd w:val="0"/>
+        <w:spacing w:before="0"/>
+        <w:ind w:right="-1440"/>
+        <w:rPr>
+          <w:rFonts w:ascii="Courier New" w:hAnsi="Courier New" w:cs="Courier New"/>
+          <w:sz w:val="17"/>
+          <w:szCs w:val="17"/>
+        </w:rPr>
+      </w:pPr>
+      <w:r>
+        <w:rPr>
+          <w:rFonts w:ascii="Courier New" w:hAnsi="Courier New" w:cs="Courier New"/>
+          <w:sz w:val="17"/>
+          <w:szCs w:val="17"/>
+        </w:rPr>
+        <w:t xml:space="preserve">                                    "name": "catalog",</w:t>
+      </w:r>
+    </w:p>
+    <w:p>
+      <w:pPr>
+        <w:autoSpaceDE w:val="0"/>
+        <w:autoSpaceDN w:val="0"/>
+        <w:adjustRightInd w:val="0"/>
+        <w:spacing w:before="0"/>
+        <w:ind w:right="-1440"/>
+        <w:rPr>
+          <w:rFonts w:ascii="Courier New" w:hAnsi="Courier New" w:cs="Courier New"/>
+          <w:sz w:val="17"/>
+          <w:szCs w:val="17"/>
+        </w:rPr>
+      </w:pPr>
+      <w:r>
+        <w:rPr>
+          <w:rFonts w:ascii="Courier New" w:hAnsi="Courier New" w:cs="Courier New"/>
+          <w:sz w:val="17"/>
+          <w:szCs w:val="17"/>
+        </w:rPr>
+        <w:t xml:space="preserve">                                    "</w:t>
+      </w:r>
+      <w:proofErr w:type="spellStart"/>
+      <w:r>
+        <w:rPr>
+          <w:rFonts w:ascii="Courier New" w:hAnsi="Courier New" w:cs="Courier New"/>
+          <w:sz w:val="17"/>
+          <w:szCs w:val="17"/>
+        </w:rPr>
+        <w:t>ioMode</w:t>
+      </w:r>
+      <w:proofErr w:type="spellEnd"/>
+      <w:r>
+        <w:rPr>
+          <w:rFonts w:ascii="Courier New" w:hAnsi="Courier New" w:cs="Courier New"/>
+          <w:sz w:val="17"/>
+          <w:szCs w:val="17"/>
+        </w:rPr>
+        <w:t>": "Output"</w:t>
+      </w:r>
+    </w:p>
+    <w:p>
+      <w:pPr>
+        <w:autoSpaceDE w:val="0"/>
+        <w:autoSpaceDN w:val="0"/>
+        <w:adjustRightInd w:val="0"/>
+        <w:spacing w:before="0"/>
+        <w:ind w:right="-1440"/>
+        <w:rPr>
+          <w:rFonts w:ascii="Courier New" w:hAnsi="Courier New" w:cs="Courier New"/>
+          <w:sz w:val="17"/>
+          <w:szCs w:val="17"/>
+        </w:rPr>
+      </w:pPr>
+      <w:r>
+        <w:rPr>
+          <w:rFonts w:ascii="Courier New" w:hAnsi="Courier New" w:cs="Courier New"/>
+          <w:sz w:val="17"/>
+          <w:szCs w:val="17"/>
+        </w:rPr>
+        <w:t xml:space="preserve">                                }</w:t>
+      </w:r>
+    </w:p>
+    <w:p>
+      <w:pPr>
+        <w:autoSpaceDE w:val="0"/>
+        <w:autoSpaceDN w:val="0"/>
+        <w:adjustRightInd w:val="0"/>
+        <w:spacing w:before="0"/>
+        <w:ind w:right="-1440"/>
+        <w:rPr>
+          <w:rFonts w:ascii="Courier New" w:hAnsi="Courier New" w:cs="Courier New"/>
+          <w:sz w:val="17"/>
+          <w:szCs w:val="17"/>
+        </w:rPr>
+      </w:pPr>
+      <w:r>
+        <w:rPr>
+          <w:rFonts w:ascii="Courier New" w:hAnsi="Courier New" w:cs="Courier New"/>
+          <w:sz w:val="17"/>
+          <w:szCs w:val="17"/>
+        </w:rPr>
+        <w:t xml:space="preserve">                            }]</w:t>
+      </w:r>
+    </w:p>
+    <w:p>
+      <w:pPr>
+        <w:autoSpaceDE w:val="0"/>
+        <w:autoSpaceDN w:val="0"/>
+        <w:adjustRightInd w:val="0"/>
+        <w:spacing w:before="0"/>
+        <w:ind w:right="-1440"/>
+        <w:rPr>
+          <w:rFonts w:ascii="Courier New" w:hAnsi="Courier New" w:cs="Courier New"/>
+          <w:sz w:val="17"/>
+          <w:szCs w:val="17"/>
+        </w:rPr>
+      </w:pPr>
+      <w:r>
+        <w:rPr>
+          <w:rFonts w:ascii="Courier New" w:hAnsi="Courier New" w:cs="Courier New"/>
+          <w:sz w:val="17"/>
+          <w:szCs w:val="17"/>
+        </w:rPr>
+        <w:t xml:space="preserve">                        }</w:t>
+      </w:r>
+    </w:p>
+    <w:p>
+      <w:pPr>
+        <w:autoSpaceDE w:val="0"/>
+        <w:autoSpaceDN w:val="0"/>
+        <w:adjustRightInd w:val="0"/>
+        <w:spacing w:before="0"/>
+        <w:ind w:right="-1440"/>
+        <w:rPr>
+          <w:rFonts w:ascii="Courier New" w:hAnsi="Courier New" w:cs="Courier New"/>
+          <w:sz w:val="17"/>
+          <w:szCs w:val="17"/>
+        </w:rPr>
+      </w:pPr>
+      <w:r>
+        <w:rPr>
+          <w:rFonts w:ascii="Courier New" w:hAnsi="Courier New" w:cs="Courier New"/>
+          <w:sz w:val="17"/>
+          <w:szCs w:val="17"/>
+        </w:rPr>
+        <w:t xml:space="preserve">                    }</w:t>
+      </w:r>
+    </w:p>
+    <w:p>
+      <w:pPr>
+        <w:autoSpaceDE w:val="0"/>
+        <w:autoSpaceDN w:val="0"/>
+        <w:adjustRightInd w:val="0"/>
+        <w:spacing w:before="0"/>
+        <w:ind w:right="-1440"/>
+        <w:rPr>
+          <w:rFonts w:ascii="Courier New" w:hAnsi="Courier New" w:cs="Courier New"/>
+          <w:sz w:val="17"/>
+          <w:szCs w:val="17"/>
+        </w:rPr>
+      </w:pPr>
+      <w:r>
+        <w:rPr>
+          <w:rFonts w:ascii="Courier New" w:hAnsi="Courier New" w:cs="Courier New"/>
+          <w:sz w:val="17"/>
+          <w:szCs w:val="17"/>
+        </w:rPr>
+        <w:t xml:space="preserve">                },</w:t>
+      </w:r>
+    </w:p>
+    <w:p>
+      <w:pPr>
+        <w:autoSpaceDE w:val="0"/>
+        <w:autoSpaceDN w:val="0"/>
+        <w:adjustRightInd w:val="0"/>
+        <w:spacing w:before="0"/>
+        <w:ind w:right="-1440"/>
+        <w:rPr>
+          <w:rFonts w:ascii="Courier New" w:hAnsi="Courier New" w:cs="Courier New"/>
+          <w:sz w:val="17"/>
+          <w:szCs w:val="17"/>
+        </w:rPr>
+      </w:pPr>
+      <w:r>
+        <w:rPr>
+          <w:rFonts w:ascii="Courier New" w:hAnsi="Courier New" w:cs="Courier New"/>
+          <w:sz w:val="17"/>
+          <w:szCs w:val="17"/>
+        </w:rPr>
+        <w:t xml:space="preserve">                "/</w:t>
+      </w:r>
+      <w:proofErr w:type="spellStart"/>
+      <w:r>
+        <w:rPr>
+          <w:rFonts w:ascii="Courier New" w:hAnsi="Courier New" w:cs="Courier New"/>
+          <w:sz w:val="17"/>
+          <w:szCs w:val="17"/>
+        </w:rPr>
+        <w:t>openapi</w:t>
+      </w:r>
+      <w:proofErr w:type="spellEnd"/>
+      <w:r>
+        <w:rPr>
+          <w:rFonts w:ascii="Courier New" w:hAnsi="Courier New" w:cs="Courier New"/>
+          <w:sz w:val="17"/>
+          <w:szCs w:val="17"/>
+        </w:rPr>
+        <w:t>": {</w:t>
+      </w:r>
+    </w:p>
+    <w:p>
+      <w:pPr>
+        <w:autoSpaceDE w:val="0"/>
+        <w:autoSpaceDN w:val="0"/>
+        <w:adjustRightInd w:val="0"/>
+        <w:spacing w:before="0"/>
+        <w:ind w:right="-1440"/>
+        <w:rPr>
+          <w:rFonts w:ascii="Courier New" w:hAnsi="Courier New" w:cs="Courier New"/>
+          <w:sz w:val="17"/>
+          <w:szCs w:val="17"/>
+        </w:rPr>
+      </w:pPr>
+      <w:r>
+        <w:rPr>
+          <w:rFonts w:ascii="Courier New" w:hAnsi="Courier New" w:cs="Courier New"/>
+          <w:sz w:val="17"/>
+          <w:szCs w:val="17"/>
+        </w:rPr>
+        <w:t xml:space="preserve">                    "GET": {</w:t>
+      </w:r>
+    </w:p>
+    <w:p>
+      <w:pPr>
+        <w:autoSpaceDE w:val="0"/>
+        <w:autoSpaceDN w:val="0"/>
+        <w:adjustRightInd w:val="0"/>
+        <w:spacing w:before="0"/>
+        <w:ind w:right="-1440"/>
+        <w:rPr>
+          <w:rFonts w:ascii="Courier New" w:hAnsi="Courier New" w:cs="Courier New"/>
+          <w:sz w:val="17"/>
+          <w:szCs w:val="17"/>
+        </w:rPr>
+      </w:pPr>
+      <w:r>
+        <w:rPr>
+          <w:rFonts w:ascii="Courier New" w:hAnsi="Courier New" w:cs="Courier New"/>
+          <w:sz w:val="17"/>
+          <w:szCs w:val="17"/>
+        </w:rPr>
+        <w:t xml:space="preserve">                        "</w:t>
+      </w:r>
+      <w:proofErr w:type="spellStart"/>
+      <w:r>
+        <w:rPr>
+          <w:rFonts w:ascii="Courier New" w:hAnsi="Courier New" w:cs="Courier New"/>
+          <w:sz w:val="17"/>
+          <w:szCs w:val="17"/>
+        </w:rPr>
+        <w:t>contentType</w:t>
+      </w:r>
+      <w:proofErr w:type="spellEnd"/>
+      <w:r>
+        <w:rPr>
+          <w:rFonts w:ascii="Courier New" w:hAnsi="Courier New" w:cs="Courier New"/>
+          <w:sz w:val="17"/>
+          <w:szCs w:val="17"/>
+        </w:rPr>
+        <w:t>": "application/</w:t>
+      </w:r>
+      <w:proofErr w:type="spellStart"/>
+      <w:r>
+        <w:rPr>
+          <w:rFonts w:ascii="Courier New" w:hAnsi="Courier New" w:cs="Courier New"/>
+          <w:sz w:val="17"/>
+          <w:szCs w:val="17"/>
+        </w:rPr>
+        <w:t>json</w:t>
+      </w:r>
+      <w:proofErr w:type="spellEnd"/>
+      <w:r>
+        <w:rPr>
+          <w:rFonts w:ascii="Courier New" w:hAnsi="Courier New" w:cs="Courier New"/>
+          <w:sz w:val="17"/>
+          <w:szCs w:val="17"/>
+        </w:rPr>
+        <w:t>",</w:t>
+      </w:r>
+    </w:p>
+    <w:p>
+      <w:pPr>
+        <w:autoSpaceDE w:val="0"/>
+        <w:autoSpaceDN w:val="0"/>
+        <w:adjustRightInd w:val="0"/>
+        <w:spacing w:before="0"/>
+        <w:ind w:right="-1440"/>
+        <w:rPr>
+          <w:rFonts w:ascii="Courier New" w:hAnsi="Courier New" w:cs="Courier New"/>
+          <w:sz w:val="17"/>
+          <w:szCs w:val="17"/>
+        </w:rPr>
+      </w:pPr>
+      <w:r>
+        <w:rPr>
+          <w:rFonts w:ascii="Courier New" w:hAnsi="Courier New" w:cs="Courier New"/>
+          <w:sz w:val="17"/>
+          <w:szCs w:val="17"/>
+        </w:rPr>
+        <w:t xml:space="preserve">                        "</w:t>
+      </w:r>
+      <w:proofErr w:type="spellStart"/>
+      <w:r>
+        <w:rPr>
+          <w:rFonts w:ascii="Courier New" w:hAnsi="Courier New" w:cs="Courier New"/>
+          <w:sz w:val="17"/>
+          <w:szCs w:val="17"/>
+        </w:rPr>
+        <w:t>statusCode</w:t>
+      </w:r>
+      <w:proofErr w:type="spellEnd"/>
+      <w:r>
+        <w:rPr>
+          <w:rFonts w:ascii="Courier New" w:hAnsi="Courier New" w:cs="Courier New"/>
+          <w:sz w:val="17"/>
+          <w:szCs w:val="17"/>
+        </w:rPr>
+        <w:t>": 200,</w:t>
+      </w:r>
+    </w:p>
+    <w:p>
+      <w:pPr>
+        <w:autoSpaceDE w:val="0"/>
+        <w:autoSpaceDN w:val="0"/>
+        <w:adjustRightInd w:val="0"/>
+        <w:spacing w:before="0"/>
+        <w:ind w:right="-1440"/>
+        <w:rPr>
+          <w:rFonts w:ascii="Courier New" w:hAnsi="Courier New" w:cs="Courier New"/>
+          <w:sz w:val="17"/>
+          <w:szCs w:val="17"/>
+        </w:rPr>
+      </w:pPr>
+      <w:r>
+        <w:rPr>
+          <w:rFonts w:ascii="Courier New" w:hAnsi="Courier New" w:cs="Courier New"/>
+          <w:sz w:val="17"/>
+          <w:szCs w:val="17"/>
+        </w:rPr>
+        <w:t xml:space="preserve">                        "entity": {</w:t>
+      </w:r>
+    </w:p>
+    <w:p>
+      <w:pPr>
+        <w:autoSpaceDE w:val="0"/>
+        <w:autoSpaceDN w:val="0"/>
+        <w:adjustRightInd w:val="0"/>
+        <w:spacing w:before="0"/>
+        <w:ind w:right="-1440"/>
+        <w:rPr>
+          <w:rFonts w:ascii="Courier New" w:hAnsi="Courier New" w:cs="Courier New"/>
+          <w:sz w:val="17"/>
+          <w:szCs w:val="17"/>
+        </w:rPr>
+      </w:pPr>
+      <w:r>
+        <w:rPr>
+          <w:rFonts w:ascii="Courier New" w:hAnsi="Courier New" w:cs="Courier New"/>
+          <w:sz w:val="17"/>
+          <w:szCs w:val="17"/>
+        </w:rPr>
+        <w:t xml:space="preserve">                            "name": "</w:t>
+      </w:r>
+      <w:proofErr w:type="spellStart"/>
+      <w:proofErr w:type="gramStart"/>
+      <w:r>
+        <w:rPr>
+          <w:rFonts w:ascii="Courier New" w:hAnsi="Courier New" w:cs="Courier New"/>
+          <w:sz w:val="17"/>
+          <w:szCs w:val="17"/>
+        </w:rPr>
+        <w:t>Spark.Core.Service.Catalog</w:t>
+      </w:r>
+      <w:proofErr w:type="spellEnd"/>
+      <w:proofErr w:type="gramEnd"/>
+      <w:r>
+        <w:rPr>
+          <w:rFonts w:ascii="Courier New" w:hAnsi="Courier New" w:cs="Courier New"/>
+          <w:sz w:val="17"/>
+          <w:szCs w:val="17"/>
+        </w:rPr>
+        <w:t>",</w:t>
+      </w:r>
+    </w:p>
+    <w:p>
+      <w:pPr>
+        <w:autoSpaceDE w:val="0"/>
+        <w:autoSpaceDN w:val="0"/>
+        <w:adjustRightInd w:val="0"/>
+        <w:spacing w:before="0"/>
+        <w:ind w:right="-1440"/>
+        <w:rPr>
+          <w:rFonts w:ascii="Courier New" w:hAnsi="Courier New" w:cs="Courier New"/>
+          <w:sz w:val="17"/>
+          <w:szCs w:val="17"/>
+        </w:rPr>
+      </w:pPr>
+      <w:r>
+        <w:rPr>
+          <w:rFonts w:ascii="Courier New" w:hAnsi="Courier New" w:cs="Courier New"/>
+          <w:sz w:val="17"/>
+          <w:szCs w:val="17"/>
+        </w:rPr>
+        <w:t xml:space="preserve">                            "function": "</w:t>
+      </w:r>
+      <w:proofErr w:type="spellStart"/>
+      <w:r>
+        <w:rPr>
+          <w:rFonts w:ascii="Courier New" w:hAnsi="Courier New" w:cs="Courier New"/>
+          <w:sz w:val="17"/>
+          <w:szCs w:val="17"/>
+        </w:rPr>
+        <w:t>getOpenApiCatalog</w:t>
+      </w:r>
+      <w:proofErr w:type="spellEnd"/>
+      <w:r>
+        <w:rPr>
+          <w:rFonts w:ascii="Courier New" w:hAnsi="Courier New" w:cs="Courier New"/>
+          <w:sz w:val="17"/>
+          <w:szCs w:val="17"/>
+        </w:rPr>
+        <w:t>",</w:t>
+      </w:r>
+    </w:p>
+    <w:p>
+      <w:pPr>
+        <w:autoSpaceDE w:val="0"/>
+        <w:autoSpaceDN w:val="0"/>
+        <w:adjustRightInd w:val="0"/>
+        <w:spacing w:before="0"/>
+        <w:ind w:right="-1440"/>
+        <w:rPr>
+          <w:rFonts w:ascii="Courier New" w:hAnsi="Courier New" w:cs="Courier New"/>
+          <w:sz w:val="17"/>
+          <w:szCs w:val="17"/>
+        </w:rPr>
+      </w:pPr>
+      <w:r>
+        <w:rPr>
+          <w:rFonts w:ascii="Courier New" w:hAnsi="Courier New" w:cs="Courier New"/>
+          <w:sz w:val="17"/>
+          <w:szCs w:val="17"/>
+        </w:rPr>
+        <w:t xml:space="preserve">                            "</w:t>
+      </w:r>
+      <w:proofErr w:type="spellStart"/>
+      <w:r>
+        <w:rPr>
+          <w:rFonts w:ascii="Courier New" w:hAnsi="Courier New" w:cs="Courier New"/>
+          <w:sz w:val="17"/>
+          <w:szCs w:val="17"/>
+        </w:rPr>
+        <w:t>typeof</w:t>
+      </w:r>
+      <w:proofErr w:type="spellEnd"/>
+      <w:r>
+        <w:rPr>
+          <w:rFonts w:ascii="Courier New" w:hAnsi="Courier New" w:cs="Courier New"/>
+          <w:sz w:val="17"/>
+          <w:szCs w:val="17"/>
+        </w:rPr>
+        <w:t>": "</w:t>
+      </w:r>
+      <w:proofErr w:type="spellStart"/>
+      <w:proofErr w:type="gramStart"/>
+      <w:r>
+        <w:rPr>
+          <w:rFonts w:ascii="Courier New" w:hAnsi="Courier New" w:cs="Courier New"/>
+          <w:sz w:val="17"/>
+          <w:szCs w:val="17"/>
+        </w:rPr>
+        <w:t>Progress.Lang.Object</w:t>
+      </w:r>
+      <w:proofErr w:type="spellEnd"/>
+      <w:proofErr w:type="gramEnd"/>
+      <w:r>
+        <w:rPr>
+          <w:rFonts w:ascii="Courier New" w:hAnsi="Courier New" w:cs="Courier New"/>
+          <w:sz w:val="17"/>
+          <w:szCs w:val="17"/>
+        </w:rPr>
+        <w:t>",</w:t>
+      </w:r>
+    </w:p>
+    <w:p>
+      <w:pPr>
+        <w:autoSpaceDE w:val="0"/>
+        <w:autoSpaceDN w:val="0"/>
+        <w:adjustRightInd w:val="0"/>
+        <w:spacing w:before="0"/>
+        <w:ind w:right="-1440"/>
+        <w:rPr>
+          <w:rFonts w:ascii="Courier New" w:hAnsi="Courier New" w:cs="Courier New"/>
+          <w:sz w:val="17"/>
+          <w:szCs w:val="17"/>
+        </w:rPr>
+      </w:pPr>
+      <w:r>
+        <w:rPr>
+          <w:rFonts w:ascii="Courier New" w:hAnsi="Courier New" w:cs="Courier New"/>
+          <w:sz w:val="17"/>
+          <w:szCs w:val="17"/>
+        </w:rPr>
+        <w:t xml:space="preserve">                            "</w:t>
+      </w:r>
+      <w:proofErr w:type="spellStart"/>
+      <w:r>
+        <w:rPr>
+          <w:rFonts w:ascii="Courier New" w:hAnsi="Courier New" w:cs="Courier New"/>
+          <w:sz w:val="17"/>
+          <w:szCs w:val="17"/>
+        </w:rPr>
+        <w:t>arg</w:t>
+      </w:r>
+      <w:proofErr w:type="spellEnd"/>
+      <w:r>
+        <w:rPr>
+          <w:rFonts w:ascii="Courier New" w:hAnsi="Courier New" w:cs="Courier New"/>
+          <w:sz w:val="17"/>
+          <w:szCs w:val="17"/>
+        </w:rPr>
+        <w:t>": [{</w:t>
+      </w:r>
+    </w:p>
+    <w:p>
+      <w:pPr>
+        <w:autoSpaceDE w:val="0"/>
+        <w:autoSpaceDN w:val="0"/>
+        <w:adjustRightInd w:val="0"/>
+        <w:spacing w:before="0"/>
+        <w:ind w:right="-1440"/>
+        <w:rPr>
+          <w:rFonts w:ascii="Courier New" w:hAnsi="Courier New" w:cs="Courier New"/>
+          <w:sz w:val="17"/>
+          <w:szCs w:val="17"/>
+        </w:rPr>
+      </w:pPr>
+      <w:r>
+        <w:rPr>
+          <w:rFonts w:ascii="Courier New" w:hAnsi="Courier New" w:cs="Courier New"/>
+          <w:sz w:val="17"/>
+          <w:szCs w:val="17"/>
+        </w:rPr>
+        <w:t xml:space="preserve">                                "</w:t>
+      </w:r>
+      <w:proofErr w:type="spellStart"/>
+      <w:r>
+        <w:rPr>
+          <w:rFonts w:ascii="Courier New" w:hAnsi="Courier New" w:cs="Courier New"/>
+          <w:sz w:val="17"/>
+          <w:szCs w:val="17"/>
+        </w:rPr>
+        <w:t>ablName</w:t>
+      </w:r>
+      <w:proofErr w:type="spellEnd"/>
+      <w:r>
+        <w:rPr>
+          <w:rFonts w:ascii="Courier New" w:hAnsi="Courier New" w:cs="Courier New"/>
+          <w:sz w:val="17"/>
+          <w:szCs w:val="17"/>
+        </w:rPr>
+        <w:t>": "catalog",</w:t>
+      </w:r>
+    </w:p>
+    <w:p>
+      <w:pPr>
+        <w:autoSpaceDE w:val="0"/>
+        <w:autoSpaceDN w:val="0"/>
+        <w:adjustRightInd w:val="0"/>
+        <w:spacing w:before="0"/>
+        <w:ind w:right="-1440"/>
+        <w:rPr>
+          <w:rFonts w:ascii="Courier New" w:hAnsi="Courier New" w:cs="Courier New"/>
+          <w:sz w:val="17"/>
+          <w:szCs w:val="17"/>
+        </w:rPr>
+      </w:pPr>
+      <w:r>
+        <w:rPr>
+          <w:rFonts w:ascii="Courier New" w:hAnsi="Courier New" w:cs="Courier New"/>
+          <w:sz w:val="17"/>
+          <w:szCs w:val="17"/>
+        </w:rPr>
+        <w:t xml:space="preserve">                                "</w:t>
+      </w:r>
+      <w:proofErr w:type="spellStart"/>
+      <w:r>
+        <w:rPr>
+          <w:rFonts w:ascii="Courier New" w:hAnsi="Courier New" w:cs="Courier New"/>
+          <w:sz w:val="17"/>
+          <w:szCs w:val="17"/>
+        </w:rPr>
+        <w:t>ablType</w:t>
+      </w:r>
+      <w:proofErr w:type="spellEnd"/>
+      <w:r>
+        <w:rPr>
+          <w:rFonts w:ascii="Courier New" w:hAnsi="Courier New" w:cs="Courier New"/>
+          <w:sz w:val="17"/>
+          <w:szCs w:val="17"/>
+        </w:rPr>
+        <w:t xml:space="preserve">": "class </w:t>
+      </w:r>
+      <w:proofErr w:type="spellStart"/>
+      <w:proofErr w:type="gramStart"/>
+      <w:r>
+        <w:rPr>
+          <w:rFonts w:ascii="Courier New" w:hAnsi="Courier New" w:cs="Courier New"/>
+          <w:sz w:val="17"/>
+          <w:szCs w:val="17"/>
+        </w:rPr>
+        <w:t>Progress.Json.ObjectModel.JsonObject</w:t>
+      </w:r>
+      <w:proofErr w:type="spellEnd"/>
+      <w:proofErr w:type="gramEnd"/>
+      <w:r>
+        <w:rPr>
+          <w:rFonts w:ascii="Courier New" w:hAnsi="Courier New" w:cs="Courier New"/>
+          <w:sz w:val="17"/>
+          <w:szCs w:val="17"/>
+        </w:rPr>
+        <w:t>",</w:t>
+      </w:r>
+    </w:p>
+    <w:p>
+      <w:pPr>
+        <w:autoSpaceDE w:val="0"/>
+        <w:autoSpaceDN w:val="0"/>
+        <w:adjustRightInd w:val="0"/>
+        <w:spacing w:before="0"/>
+        <w:ind w:right="-1440"/>
+        <w:rPr>
+          <w:rFonts w:ascii="Courier New" w:hAnsi="Courier New" w:cs="Courier New"/>
+          <w:sz w:val="17"/>
+          <w:szCs w:val="17"/>
+        </w:rPr>
+      </w:pPr>
+      <w:r>
+        <w:rPr>
+          <w:rFonts w:ascii="Courier New" w:hAnsi="Courier New" w:cs="Courier New"/>
+          <w:sz w:val="17"/>
+          <w:szCs w:val="17"/>
+        </w:rPr>
+        <w:t xml:space="preserve">                                "</w:t>
+      </w:r>
+      <w:proofErr w:type="spellStart"/>
+      <w:r>
+        <w:rPr>
+          <w:rFonts w:ascii="Courier New" w:hAnsi="Courier New" w:cs="Courier New"/>
+          <w:sz w:val="17"/>
+          <w:szCs w:val="17"/>
+        </w:rPr>
+        <w:t>ioMode</w:t>
+      </w:r>
+      <w:proofErr w:type="spellEnd"/>
+      <w:r>
+        <w:rPr>
+          <w:rFonts w:ascii="Courier New" w:hAnsi="Courier New" w:cs="Courier New"/>
+          <w:sz w:val="17"/>
+          <w:szCs w:val="17"/>
+        </w:rPr>
+        <w:t>": "Output",</w:t>
+      </w:r>
+    </w:p>
+    <w:p>
+      <w:pPr>
+        <w:autoSpaceDE w:val="0"/>
+        <w:autoSpaceDN w:val="0"/>
+        <w:adjustRightInd w:val="0"/>
+        <w:spacing w:before="0"/>
+        <w:ind w:right="-1440"/>
+        <w:rPr>
+          <w:rFonts w:ascii="Courier New" w:hAnsi="Courier New" w:cs="Courier New"/>
+          <w:sz w:val="17"/>
+          <w:szCs w:val="17"/>
+        </w:rPr>
+      </w:pPr>
+      <w:r>
+        <w:rPr>
+          <w:rFonts w:ascii="Courier New" w:hAnsi="Courier New" w:cs="Courier New"/>
+          <w:sz w:val="17"/>
+          <w:szCs w:val="17"/>
+        </w:rPr>
+        <w:t xml:space="preserve">                                "</w:t>
+      </w:r>
+      <w:proofErr w:type="spellStart"/>
+      <w:r>
+        <w:rPr>
+          <w:rFonts w:ascii="Courier New" w:hAnsi="Courier New" w:cs="Courier New"/>
+          <w:sz w:val="17"/>
+          <w:szCs w:val="17"/>
+        </w:rPr>
+        <w:t>msgElem</w:t>
+      </w:r>
+      <w:proofErr w:type="spellEnd"/>
+      <w:r>
+        <w:rPr>
+          <w:rFonts w:ascii="Courier New" w:hAnsi="Courier New" w:cs="Courier New"/>
+          <w:sz w:val="17"/>
+          <w:szCs w:val="17"/>
+        </w:rPr>
+        <w:t>": {</w:t>
+      </w:r>
+    </w:p>
+    <w:p>
+      <w:pPr>
+        <w:autoSpaceDE w:val="0"/>
+        <w:autoSpaceDN w:val="0"/>
+        <w:adjustRightInd w:val="0"/>
+        <w:spacing w:before="0"/>
+        <w:ind w:right="-1440"/>
+        <w:rPr>
+          <w:rFonts w:ascii="Courier New" w:hAnsi="Courier New" w:cs="Courier New"/>
+          <w:sz w:val="17"/>
+          <w:szCs w:val="17"/>
+        </w:rPr>
+      </w:pPr>
+      <w:r>
+        <w:rPr>
+          <w:rFonts w:ascii="Courier New" w:hAnsi="Courier New" w:cs="Courier New"/>
+          <w:sz w:val="17"/>
+          <w:szCs w:val="17"/>
+        </w:rPr>
+        <w:t xml:space="preserve">                                    "type": "BODY",</w:t>
+      </w:r>
+    </w:p>
+    <w:p>
+      <w:pPr>
+        <w:autoSpaceDE w:val="0"/>
+        <w:autoSpaceDN w:val="0"/>
+        <w:adjustRightInd w:val="0"/>
+        <w:spacing w:before="0"/>
+        <w:ind w:right="-1440"/>
+        <w:rPr>
+          <w:rFonts w:ascii="Courier New" w:hAnsi="Courier New" w:cs="Courier New"/>
+          <w:sz w:val="17"/>
+          <w:szCs w:val="17"/>
+        </w:rPr>
+      </w:pPr>
+      <w:r>
+        <w:rPr>
+          <w:rFonts w:ascii="Courier New" w:hAnsi="Courier New" w:cs="Courier New"/>
+          <w:sz w:val="17"/>
+          <w:szCs w:val="17"/>
+        </w:rPr>
+        <w:t xml:space="preserve">                                    "name": "catalog",</w:t>
+      </w:r>
+    </w:p>
+    <w:p>
+      <w:pPr>
+        <w:autoSpaceDE w:val="0"/>
+        <w:autoSpaceDN w:val="0"/>
+        <w:adjustRightInd w:val="0"/>
+        <w:spacing w:before="0"/>
+        <w:ind w:right="-1440"/>
+        <w:rPr>
+          <w:rFonts w:ascii="Courier New" w:hAnsi="Courier New" w:cs="Courier New"/>
+          <w:sz w:val="17"/>
+          <w:szCs w:val="17"/>
+        </w:rPr>
+      </w:pPr>
+      <w:r>
+        <w:rPr>
+          <w:rFonts w:ascii="Courier New" w:hAnsi="Courier New" w:cs="Courier New"/>
+          <w:sz w:val="17"/>
+          <w:szCs w:val="17"/>
+        </w:rPr>
+        <w:t xml:space="preserve">                                    "</w:t>
+      </w:r>
+      <w:proofErr w:type="spellStart"/>
+      <w:r>
+        <w:rPr>
+          <w:rFonts w:ascii="Courier New" w:hAnsi="Courier New" w:cs="Courier New"/>
+          <w:sz w:val="17"/>
+          <w:szCs w:val="17"/>
+        </w:rPr>
+        <w:t>ioMode</w:t>
+      </w:r>
+      <w:proofErr w:type="spellEnd"/>
+      <w:r>
+        <w:rPr>
+          <w:rFonts w:ascii="Courier New" w:hAnsi="Courier New" w:cs="Courier New"/>
+          <w:sz w:val="17"/>
+          <w:szCs w:val="17"/>
+        </w:rPr>
+        <w:t>": "Output"</w:t>
+      </w:r>
+    </w:p>
+    <w:p>
+      <w:pPr>
+        <w:autoSpaceDE w:val="0"/>
+        <w:autoSpaceDN w:val="0"/>
+        <w:adjustRightInd w:val="0"/>
+        <w:spacing w:before="0"/>
+        <w:ind w:right="-1440"/>
+        <w:rPr>
+          <w:rFonts w:ascii="Courier New" w:hAnsi="Courier New" w:cs="Courier New"/>
+          <w:sz w:val="17"/>
+          <w:szCs w:val="17"/>
+        </w:rPr>
+      </w:pPr>
+      <w:r>
+        <w:rPr>
+          <w:rFonts w:ascii="Courier New" w:hAnsi="Courier New" w:cs="Courier New"/>
+          <w:sz w:val="17"/>
+          <w:szCs w:val="17"/>
+        </w:rPr>
+        <w:t xml:space="preserve">                                }</w:t>
+      </w:r>
+    </w:p>
+    <w:p>
+      <w:pPr>
+        <w:autoSpaceDE w:val="0"/>
+        <w:autoSpaceDN w:val="0"/>
+        <w:adjustRightInd w:val="0"/>
+        <w:spacing w:before="0"/>
+        <w:ind w:right="-1440"/>
+        <w:rPr>
+          <w:rFonts w:ascii="Courier New" w:hAnsi="Courier New" w:cs="Courier New"/>
+          <w:sz w:val="17"/>
+          <w:szCs w:val="17"/>
+        </w:rPr>
+      </w:pPr>
+      <w:r>
+        <w:rPr>
+          <w:rFonts w:ascii="Courier New" w:hAnsi="Courier New" w:cs="Courier New"/>
+          <w:sz w:val="17"/>
+          <w:szCs w:val="17"/>
+        </w:rPr>
+        <w:t xml:space="preserve">                            }]</w:t>
+      </w:r>
+    </w:p>
+    <w:p>
+      <w:pPr>
+        <w:autoSpaceDE w:val="0"/>
+        <w:autoSpaceDN w:val="0"/>
+        <w:adjustRightInd w:val="0"/>
+        <w:spacing w:before="0"/>
+        <w:ind w:right="-1440"/>
+        <w:rPr>
+          <w:rFonts w:ascii="Courier New" w:hAnsi="Courier New" w:cs="Courier New"/>
+          <w:sz w:val="17"/>
+          <w:szCs w:val="17"/>
+        </w:rPr>
+      </w:pPr>
+      <w:r>
+        <w:rPr>
+          <w:rFonts w:ascii="Courier New" w:hAnsi="Courier New" w:cs="Courier New"/>
+          <w:sz w:val="17"/>
+          <w:szCs w:val="17"/>
+        </w:rPr>
+        <w:t xml:space="preserve">                        }</w:t>
+      </w:r>
+    </w:p>
+    <w:p>
+      <w:pPr>
+        <w:autoSpaceDE w:val="0"/>
+        <w:autoSpaceDN w:val="0"/>
+        <w:adjustRightInd w:val="0"/>
+        <w:spacing w:before="0"/>
+        <w:ind w:right="-1440"/>
+        <w:rPr>
+          <w:rFonts w:ascii="Courier New" w:hAnsi="Courier New" w:cs="Courier New"/>
+          <w:sz w:val="17"/>
+          <w:szCs w:val="17"/>
+        </w:rPr>
+      </w:pPr>
+      <w:r>
+        <w:rPr>
+          <w:rFonts w:ascii="Courier New" w:hAnsi="Courier New" w:cs="Courier New"/>
+          <w:sz w:val="17"/>
+          <w:szCs w:val="17"/>
+        </w:rPr>
+        <w:t xml:space="preserve">                    }</w:t>
+      </w:r>
+    </w:p>
+    <w:p>
+      <w:pPr>
+        <w:autoSpaceDE w:val="0"/>
+        <w:autoSpaceDN w:val="0"/>
+        <w:adjustRightInd w:val="0"/>
+        <w:spacing w:before="0"/>
+        <w:ind w:right="-1440"/>
+        <w:rPr>
+          <w:rFonts w:ascii="Courier New" w:hAnsi="Courier New" w:cs="Courier New"/>
+          <w:sz w:val="17"/>
+          <w:szCs w:val="17"/>
+        </w:rPr>
+      </w:pPr>
+      <w:r>
+        <w:rPr>
+          <w:rFonts w:ascii="Courier New" w:hAnsi="Courier New" w:cs="Courier New"/>
+          <w:sz w:val="17"/>
+          <w:szCs w:val="17"/>
+        </w:rPr>
+        <w:t xml:space="preserve">                }</w:t>
+      </w:r>
+    </w:p>
+    <w:p>
+      <w:pPr>
+        <w:autoSpaceDE w:val="0"/>
+        <w:autoSpaceDN w:val="0"/>
+        <w:adjustRightInd w:val="0"/>
+        <w:spacing w:before="0"/>
+        <w:ind w:right="-1440"/>
+        <w:rPr>
+          <w:rFonts w:ascii="Courier New" w:hAnsi="Courier New" w:cs="Courier New"/>
+          <w:sz w:val="17"/>
+          <w:szCs w:val="17"/>
+        </w:rPr>
+      </w:pPr>
+      <w:r>
+        <w:rPr>
+          <w:rFonts w:ascii="Courier New" w:hAnsi="Courier New" w:cs="Courier New"/>
+          <w:sz w:val="17"/>
+          <w:szCs w:val="17"/>
+        </w:rPr>
+        <w:t xml:space="preserve">            }</w:t>
+      </w:r>
+    </w:p>
+    <w:p>
+      <w:pPr>
+        <w:autoSpaceDE w:val="0"/>
+        <w:autoSpaceDN w:val="0"/>
+        <w:adjustRightInd w:val="0"/>
+        <w:spacing w:before="0"/>
+        <w:ind w:right="-1440"/>
+        <w:rPr>
+          <w:rFonts w:ascii="Courier New" w:hAnsi="Courier New" w:cs="Courier New"/>
+          <w:sz w:val="17"/>
+          <w:szCs w:val="17"/>
+        </w:rPr>
+      </w:pPr>
+      <w:r>
+        <w:rPr>
+          <w:rFonts w:ascii="Courier New" w:hAnsi="Courier New" w:cs="Courier New"/>
+          <w:sz w:val="17"/>
+          <w:szCs w:val="17"/>
+        </w:rPr>
+        <w:t xml:space="preserve">        }</w:t>
+      </w:r>
+    </w:p>
+    <w:p>
+      <w:pPr>
+        <w:autoSpaceDE w:val="0"/>
+        <w:autoSpaceDN w:val="0"/>
+        <w:adjustRightInd w:val="0"/>
+        <w:spacing w:before="0"/>
+        <w:ind w:right="-1440"/>
+        <w:rPr>
+          <w:rFonts w:ascii="Courier New" w:hAnsi="Courier New" w:cs="Courier New"/>
+          <w:sz w:val="17"/>
+          <w:szCs w:val="17"/>
+        </w:rPr>
+      </w:pPr>
+      <w:r>
+        <w:rPr>
+          <w:rFonts w:ascii="Courier New" w:hAnsi="Courier New" w:cs="Courier New"/>
+          <w:sz w:val="17"/>
+          <w:szCs w:val="17"/>
+        </w:rPr>
+        <w:t xml:space="preserve">    }</w:t>
+      </w:r>
+    </w:p>
+    <w:p>
+      <w:pPr>
+        <w:spacing w:before="0"/>
+        <w:ind w:right="-1440"/>
+        <w:rPr>
+          <w:rFonts w:ascii="Courier New" w:hAnsi="Courier New" w:cs="Courier New"/>
+          <w:sz w:val="17"/>
+          <w:szCs w:val="17"/>
+        </w:rPr>
+      </w:pPr>
+      <w:r>
+        <w:rPr>
+          <w:rFonts w:ascii="Courier New" w:hAnsi="Courier New" w:cs="Courier New"/>
+          <w:sz w:val="17"/>
+          <w:szCs w:val="17"/>
+        </w:rPr>
+        <w:t>}</w:t>
+      </w:r>
+    </w:p>
+    <w:p/>
+    <w:p>
+      <w:pPr>
+        <w:spacing w:before="0"/>
+        <w:rPr>
+          <w:rFonts w:eastAsiaTheme="minorHAnsi" w:cs="Arial"/>
+          <w:b/>
+          <w:sz w:val="40"/>
+          <w:szCs w:val="40"/>
+        </w:rPr>
+      </w:pPr>
+      <w:r>
+        <w:lastRenderedPageBreak/>
+        <w:br w:type="page"/>
+      </w:r>
+    </w:p>
+    <w:p>
+      <w:pPr>
+        <w:pStyle w:val="Heading"/>
+      </w:pPr>
+      <w:r>
+        <w:lastRenderedPageBreak/>
         <w:t>Testing the Catalog Output</w:t>
       </w:r>
     </w:p>
     <w:p>
       <w:r>
-        <w:t>To confirm the changes to the server instance worked, we must confirm the presence of output from our new API endpoints. To begin, enter the following URL in your browser after replacing with your host/port as necessary</w:t>
+        <w:t>Once the mapping file has been published to your instance, we can then</w:t>
+      </w:r>
+      <w:r>
+        <w:t xml:space="preserve"> confirm the changes to the server instance worked</w:t>
+      </w:r>
+      <w:r>
+        <w:t>. For this</w:t>
+      </w:r>
+      <w:r>
+        <w:t xml:space="preserve"> we </w:t>
+      </w:r>
+      <w:r>
+        <w:t>need only to</w:t>
+      </w:r>
+      <w:r>
+        <w:t xml:space="preserve"> confirm the presence of output from our new API endpoints. To begin, enter the following URL in your browser after replacing with your host/port as necessary</w:t>
       </w:r>
       <w:r>
         <w:t xml:space="preserve"> for your PASOE instance:</w:t>
@@ -3507,7 +6407,15 @@
     </w:p>
     <w:p>
       <w:r>
-        <w:t>The resulting GET of this URL should produce the same output as expected by the JSDO (meaning this is the description for Progress Data Object Services). If you wish to confirm the OpenAPI output, simply change the URL to the following for testing:</w:t>
+        <w:t xml:space="preserve">The resulting GET of this URL should produce the same output as expected by the JSDO (meaning this is the description for Progress Data Object Services). If you wish to confirm the </w:t>
+      </w:r>
+      <w:proofErr w:type="spellStart"/>
+      <w:r>
+        <w:t>OpenAPI</w:t>
+      </w:r>
+      <w:proofErr w:type="spellEnd"/>
+      <w:r>
+        <w:t xml:space="preserve"> output, simply change the URL to the following for testing:</w:t>
       </w:r>
     </w:p>
     <w:p>
@@ -3525,7 +6433,23 @@
     </w:p>
     <w:p>
       <w:r>
-        <w:t>If a request of this URL produces output in JSON format then we are ready to test the viewer display of the OpenAPI data.</w:t>
+        <w:t xml:space="preserve">If a request of this URL produces output in JSON </w:t>
+      </w:r>
+      <w:proofErr w:type="gramStart"/>
+      <w:r>
+        <w:t>format</w:t>
+      </w:r>
+      <w:proofErr w:type="gramEnd"/>
+      <w:r>
+        <w:t xml:space="preserve"> then we are ready to test the viewer display of the </w:t>
+      </w:r>
+      <w:proofErr w:type="spellStart"/>
+      <w:r>
+        <w:t>OpenAPI</w:t>
+      </w:r>
+      <w:proofErr w:type="spellEnd"/>
+      <w:r>
+        <w:t xml:space="preserve"> data.</w:t>
       </w:r>
     </w:p>
     <w:p/>
@@ -3537,7 +6461,15 @@
         <w:t>Viewing</w:t>
       </w:r>
       <w:r>
-        <w:t xml:space="preserve"> the OpenAPI Output</w:t>
+        <w:t xml:space="preserve"> the </w:t>
+      </w:r>
+      <w:proofErr w:type="spellStart"/>
+      <w:r>
+        <w:t>OpenAPI</w:t>
+      </w:r>
+      <w:proofErr w:type="spellEnd"/>
+      <w:r>
+        <w:t xml:space="preserve"> Output</w:t>
       </w:r>
     </w:p>
     <w:p>
@@ -3548,7 +6480,15 @@
         <w:t xml:space="preserve">user-friendly </w:t>
       </w:r>
       <w:r>
-        <w:t xml:space="preserve">view of the generated output we can reuse the oemanager </w:t>
+        <w:t xml:space="preserve">view of the generated output we can reuse the </w:t>
+      </w:r>
+      <w:proofErr w:type="spellStart"/>
+      <w:r>
+        <w:t>oemanager</w:t>
+      </w:r>
+      <w:proofErr w:type="spellEnd"/>
+      <w:r>
+        <w:t xml:space="preserve"> </w:t>
       </w:r>
       <w:r>
         <w:t>W</w:t>
@@ -3616,7 +6556,15 @@
         </w:numPr>
       </w:pPr>
       <w:r>
-        <w:t xml:space="preserve">You should now see the OpenAPI documentation for your </w:t>
+        <w:t xml:space="preserve">You should now see the </w:t>
+      </w:r>
+      <w:proofErr w:type="spellStart"/>
+      <w:r>
+        <w:t>OpenAPI</w:t>
+      </w:r>
+      <w:proofErr w:type="spellEnd"/>
+      <w:r>
+        <w:t xml:space="preserve"> documentation for your </w:t>
       </w:r>
       <w:r>
         <w:t>application</w:t>
@@ -3661,7 +6609,35 @@
         <w:rPr>
           <w:b/>
         </w:rPr>
-        <w:t>{ctx}/web{basePath}</w:t>
+        <w:t>{</w:t>
+      </w:r>
+      <w:proofErr w:type="spellStart"/>
+      <w:r>
+        <w:rPr>
+          <w:b/>
+        </w:rPr>
+        <w:t>ctx</w:t>
+      </w:r>
+      <w:proofErr w:type="spellEnd"/>
+      <w:r>
+        <w:rPr>
+          <w:b/>
+        </w:rPr>
+        <w:t>}/web{</w:t>
+      </w:r>
+      <w:proofErr w:type="spellStart"/>
+      <w:r>
+        <w:rPr>
+          <w:b/>
+        </w:rPr>
+        <w:t>basePath</w:t>
+      </w:r>
+      <w:proofErr w:type="spellEnd"/>
+      <w:r>
+        <w:rPr>
+          <w:b/>
+        </w:rPr>
+        <w:t>}</w:t>
       </w:r>
     </w:p>
     <w:p>
@@ -3675,12 +6651,14 @@
       <w:r>
         <w:t xml:space="preserve">Set the </w:t>
       </w:r>
+      <w:proofErr w:type="spellStart"/>
       <w:r>
         <w:rPr>
           <w:b/>
         </w:rPr>
         <w:t>ctx</w:t>
       </w:r>
+      <w:proofErr w:type="spellEnd"/>
       <w:r>
         <w:t xml:space="preserve"> value to </w:t>
       </w:r>
@@ -3702,12 +6680,14 @@
       <w:r>
         <w:t xml:space="preserve">Set the </w:t>
       </w:r>
+      <w:proofErr w:type="spellStart"/>
       <w:r>
         <w:rPr>
           <w:b/>
         </w:rPr>
         <w:t>basePath</w:t>
       </w:r>
+      <w:proofErr w:type="spellEnd"/>
       <w:r>
         <w:t xml:space="preserve"> to </w:t>
       </w:r>
@@ -3715,8 +6695,16 @@
         <w:rPr>
           <w:b/>
         </w:rPr>
-        <w:t>/api</w:t>
-      </w:r>
+        <w:t>/</w:t>
+      </w:r>
+      <w:proofErr w:type="spellStart"/>
+      <w:r>
+        <w:rPr>
+          <w:b/>
+        </w:rPr>
+        <w:t>api</w:t>
+      </w:r>
+      <w:proofErr w:type="spellEnd"/>
     </w:p>
     <w:p>
       <w:pPr>
@@ -3739,8 +6727,16 @@
         <w:rPr>
           <w:b/>
         </w:rPr>
-        <w:t>/pdo</w:t>
-      </w:r>
+        <w:t>/</w:t>
+      </w:r>
+      <w:proofErr w:type="spellStart"/>
+      <w:r>
+        <w:rPr>
+          <w:b/>
+        </w:rPr>
+        <w:t>pdo</w:t>
+      </w:r>
+      <w:proofErr w:type="spellEnd"/>
       <w:r>
         <w:t xml:space="preserve"> </w:t>
       </w:r>
@@ -3750,12 +6746,14 @@
       <w:r>
         <w:t xml:space="preserve"> </w:t>
       </w:r>
+      <w:proofErr w:type="spellStart"/>
       <w:r>
         <w:rPr>
           <w:b/>
         </w:rPr>
         <w:t>DataObjectService</w:t>
       </w:r>
+      <w:proofErr w:type="spellEnd"/>
     </w:p>
     <w:p>
       <w:pPr>
@@ -3772,7 +6770,21 @@
         <w:rPr>
           <w:b/>
         </w:rPr>
-        <w:t>/auth/login.html</w:t>
+        <w:t>/</w:t>
+      </w:r>
+      <w:proofErr w:type="spellStart"/>
+      <w:r>
+        <w:rPr>
+          <w:b/>
+        </w:rPr>
+        <w:t>auth</w:t>
+      </w:r>
+      <w:proofErr w:type="spellEnd"/>
+      <w:r>
+        <w:rPr>
+          <w:b/>
+        </w:rPr>
+        <w:t>/login.html</w:t>
       </w:r>
       <w:r>
         <w:t xml:space="preserve"> page to set the necessary cookie.</w:t>
@@ -8218,7 +11230,7 @@
 </file>
 
 <file path=customXml/itemProps6.xml><?xml version="1.0" encoding="utf-8"?>
-<ds:datastoreItem xmlns:ds="http://schemas.openxmlformats.org/officeDocument/2006/customXml" ds:itemID="{343EC287-2ECA-1742-8832-D434113E44D8}">
+<ds:datastoreItem xmlns:ds="http://schemas.openxmlformats.org/officeDocument/2006/customXml" ds:itemID="{7EC03B04-EDCD-F340-BDD2-DD59F67AC99F}">
   <ds:schemaRefs>
     <ds:schemaRef ds:uri="http://schemas.openxmlformats.org/officeDocument/2006/bibliography"/>
   </ds:schemaRefs>

</xml_diff>